<commit_message>
Diagrama de Containers C4
</commit_message>
<xml_diff>
--- a/Vortek.docx
+++ b/Vortek.docx
@@ -1,6 +1,6 @@
 
 <file path=word/document.xml><?xml version="1.0" encoding="utf-8"?>
-<w:document xmlns:wpc="http://schemas.microsoft.com/office/word/2010/wordprocessingCanvas" xmlns:cx="http://schemas.microsoft.com/office/drawing/2014/chartex" xmlns:cx1="http://schemas.microsoft.com/office/drawing/2015/9/8/chartex" xmlns:cx2="http://schemas.microsoft.com/office/drawing/2015/10/21/chartex" xmlns:cx3="http://schemas.microsoft.com/office/drawing/2016/5/9/chartex" xmlns:cx4="http://schemas.microsoft.com/office/drawing/2016/5/10/chartex" xmlns:cx5="http://schemas.microsoft.com/office/drawing/2016/5/11/chartex" xmlns:cx6="http://schemas.microsoft.com/office/drawing/2016/5/12/chartex" xmlns:cx7="http://schemas.microsoft.com/office/drawing/2016/5/13/chartex" xmlns:cx8="http://schemas.microsoft.com/office/drawing/2016/5/14/chartex" xmlns:mc="http://schemas.openxmlformats.org/markup-compatibility/2006" xmlns:aink="http://schemas.microsoft.com/office/drawing/2016/ink" xmlns:am3d="http://schemas.microsoft.com/office/drawing/2017/model3d" xmlns:o="urn:schemas-microsoft-com:office:office" xmlns:oel="http://schemas.microsoft.com/office/2019/extlst" xmlns:r="http://schemas.openxmlformats.org/officeDocument/2006/relationships" xmlns:m="http://schemas.openxmlformats.org/officeDocument/2006/math" xmlns:v="urn:schemas-microsoft-com:vml" xmlns:wp14="http://schemas.microsoft.com/office/word/2010/wordprocessingDrawing" xmlns:wp="http://schemas.openxmlformats.org/drawingml/2006/wordprocessingDrawing" xmlns:w10="urn:schemas-microsoft-com:office:word" xmlns:w="http://schemas.openxmlformats.org/wordprocessingml/2006/main" xmlns:w14="http://schemas.microsoft.com/office/word/2010/wordml" xmlns:w15="http://schemas.microsoft.com/office/word/2012/wordml" xmlns:w16cex="http://schemas.microsoft.com/office/word/2018/wordml/cex" xmlns:w16cid="http://schemas.microsoft.com/office/word/2016/wordml/cid" xmlns:w16="http://schemas.microsoft.com/office/word/2018/wordml" xmlns:w16du="http://schemas.microsoft.com/office/word/2023/wordml/word16du" xmlns:w16sdtdh="http://schemas.microsoft.com/office/word/2020/wordml/sdtdatahash" xmlns:w16sdtfl="http://schemas.microsoft.com/office/word/2024/wordml/sdtformatlock" xmlns:w16se="http://schemas.microsoft.com/office/word/2015/wordml/symex" xmlns:wpg="http://schemas.microsoft.com/office/word/2010/wordprocessingGroup" xmlns:wpi="http://schemas.microsoft.com/office/word/2010/wordprocessingInk" xmlns:wne="http://schemas.microsoft.com/office/word/2006/wordml" xmlns:wps="http://schemas.microsoft.com/office/word/2010/wordprocessingShape" mc:Ignorable="w14 w15 w16se w16cid w16 w16cex w16sdtdh w16sdtfl w16du wp14">
+<w:document xmlns:wpc="http://schemas.microsoft.com/office/word/2010/wordprocessingCanvas" xmlns:cx="http://schemas.microsoft.com/office/drawing/2014/chartex" xmlns:cx1="http://schemas.microsoft.com/office/drawing/2015/9/8/chartex" xmlns:cx2="http://schemas.microsoft.com/office/drawing/2015/10/21/chartex" xmlns:cx3="http://schemas.microsoft.com/office/drawing/2016/5/9/chartex" xmlns:cx4="http://schemas.microsoft.com/office/drawing/2016/5/10/chartex" xmlns:cx5="http://schemas.microsoft.com/office/drawing/2016/5/11/chartex" xmlns:cx6="http://schemas.microsoft.com/office/drawing/2016/5/12/chartex" xmlns:cx7="http://schemas.microsoft.com/office/drawing/2016/5/13/chartex" xmlns:cx8="http://schemas.microsoft.com/office/drawing/2016/5/14/chartex" xmlns:mc="http://schemas.openxmlformats.org/markup-compatibility/2006" xmlns:aink="http://schemas.microsoft.com/office/drawing/2016/ink" xmlns:am3d="http://schemas.microsoft.com/office/drawing/2017/model3d" xmlns:o="urn:schemas-microsoft-com:office:office" xmlns:r="http://schemas.openxmlformats.org/officeDocument/2006/relationships" xmlns:m="http://schemas.openxmlformats.org/officeDocument/2006/math" xmlns:v="urn:schemas-microsoft-com:vml" xmlns:wp14="http://schemas.microsoft.com/office/word/2010/wordprocessingDrawing" xmlns:wp="http://schemas.openxmlformats.org/drawingml/2006/wordprocessingDrawing" xmlns:w10="urn:schemas-microsoft-com:office:word" xmlns:w="http://schemas.openxmlformats.org/wordprocessingml/2006/main" xmlns:w14="http://schemas.microsoft.com/office/word/2010/wordml" xmlns:w15="http://schemas.microsoft.com/office/word/2012/wordml" xmlns:w16cex="http://schemas.microsoft.com/office/word/2018/wordml/cex" xmlns:w16cid="http://schemas.microsoft.com/office/word/2016/wordml/cid" xmlns:w16="http://schemas.microsoft.com/office/word/2018/wordml" xmlns:w16sdtdh="http://schemas.microsoft.com/office/word/2020/wordml/sdtdatahash" xmlns:w16se="http://schemas.microsoft.com/office/word/2015/wordml/symex" xmlns:wpg="http://schemas.microsoft.com/office/word/2010/wordprocessingGroup" xmlns:wpi="http://schemas.microsoft.com/office/word/2010/wordprocessingInk" xmlns:wne="http://schemas.microsoft.com/office/word/2006/wordml" xmlns:wps="http://schemas.microsoft.com/office/word/2010/wordprocessingShape" mc:Ignorable="w14 w15 w16se w16cid w16 w16cex w16sdtdh wp14">
   <w:body>
     <w:p>
       <w:pPr>
@@ -483,7 +483,7 @@
                 <v:stroke joinstyle="miter"/>
                 <v:path gradientshapeok="t" o:connecttype="rect"/>
               </v:shapetype>
-              <v:shape id="Caixa de texto 11" o:spid="_x0000_s1026" type="#_x0000_t202" style="position:absolute;left:0;text-align:left;margin-left:0;margin-top:290.9pt;width:469.05pt;height:44.05pt;z-index:251712512;visibility:visible;mso-wrap-style:square;mso-width-percent:0;mso-height-percent:0;mso-wrap-distance-left:9pt;mso-wrap-distance-top:0;mso-wrap-distance-right:9pt;mso-wrap-distance-bottom:0;mso-position-horizontal:left;mso-position-horizontal-relative:margin;mso-position-vertical:absolute;mso-position-vertical-relative:text;mso-width-percent:0;mso-height-percent:0;mso-width-relative:margin;mso-height-relative:margin;v-text-anchor:top" o:gfxdata="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" fillcolor="white [3212]" strokecolor="#c00000" strokeweight=".5pt">
+              <v:shape id="Caixa de texto 11" o:spid="_x0000_s1026" type="#_x0000_t202" style="position:absolute;left:0;text-align:left;margin-left:0;margin-top:290.9pt;width:469.05pt;height:44.05pt;z-index:251712512;visibility:visible;mso-wrap-style:square;mso-width-percent:0;mso-height-percent:0;mso-wrap-distance-left:9pt;mso-wrap-distance-top:0;mso-wrap-distance-right:9pt;mso-wrap-distance-bottom:0;mso-position-horizontal:left;mso-position-horizontal-relative:margin;mso-position-vertical:absolute;mso-position-vertical-relative:text;mso-width-percent:0;mso-height-percent:0;mso-width-relative:margin;mso-height-relative:margin;v-text-anchor:top" o:gfxdata="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" fillcolor="white [3212]" strokecolor="#c00000" strokeweight=".5pt">
                 <v:textbox>
                   <w:txbxContent>
                     <w:p>
@@ -681,13 +681,13 @@
                 <wp:wrapNone/>
                 <wp:docPr id="853959989" name="Rectangle 29"/>
                 <wp:cNvGraphicFramePr>
-                  <a:graphicFrameLocks xmlns:a="http://schemas.openxmlformats.org/drawingml/2006/main"/>
+                  <a:graphicFrameLocks xmlns:a="http://schemas.openxmlformats.org/drawingml/2006/main" noChangeAspect="1"/>
                 </wp:cNvGraphicFramePr>
                 <a:graphic xmlns:a="http://schemas.openxmlformats.org/drawingml/2006/main">
                   <a:graphicData uri="http://schemas.microsoft.com/office/word/2010/wordprocessingShape">
                     <wps:wsp>
                       <wps:cNvSpPr>
-                        <a:spLocks noChangeArrowheads="1"/>
+                        <a:spLocks noChangeAspect="1" noChangeArrowheads="1"/>
                       </wps:cNvSpPr>
                       <wps:spPr bwMode="auto">
                         <a:xfrm>
@@ -724,7 +724,7 @@
               </wp:anchor>
             </w:drawing>
           </mc:Choice>
-          <mc:Fallback>
+          <mc:Fallback xmlns:w16sdtfl="http://schemas.microsoft.com/office/word/2024/wordml/sdtformatlock" xmlns:w16du="http://schemas.microsoft.com/office/word/2023/wordml/word16du" xmlns:oel="http://schemas.microsoft.com/office/2019/extlst">
             <w:pict>
               <v:rect w14:anchorId="7F7F7922" id="Rectangle 29" o:spid="_x0000_s1026" style="position:absolute;margin-left:421.5pt;margin-top:-52.75pt;width:26.3pt;height:25.65pt;z-index:251715584;visibility:visible;mso-wrap-style:square;mso-width-percent:0;mso-height-percent:0;mso-wrap-distance-left:9pt;mso-wrap-distance-top:0;mso-wrap-distance-right:9pt;mso-wrap-distance-bottom:0;mso-position-horizontal:absolute;mso-position-horizontal-relative:text;mso-position-vertical:absolute;mso-position-vertical-relative:text;mso-width-percent:0;mso-height-percent:0;mso-width-relative:page;mso-height-relative:page;v-text-anchor:top" o:gfxdata="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" strokecolor="white"/>
             </w:pict>
@@ -1258,13 +1258,13 @@
                 <wp:wrapNone/>
                 <wp:docPr id="2" name="Rectangle 29"/>
                 <wp:cNvGraphicFramePr>
-                  <a:graphicFrameLocks xmlns:a="http://schemas.openxmlformats.org/drawingml/2006/main"/>
+                  <a:graphicFrameLocks xmlns:a="http://schemas.openxmlformats.org/drawingml/2006/main" noChangeAspect="1"/>
                 </wp:cNvGraphicFramePr>
                 <a:graphic xmlns:a="http://schemas.openxmlformats.org/drawingml/2006/main">
                   <a:graphicData uri="http://schemas.microsoft.com/office/word/2010/wordprocessingShape">
                     <wps:wsp>
                       <wps:cNvSpPr>
-                        <a:spLocks noChangeArrowheads="1"/>
+                        <a:spLocks noChangeAspect="1" noChangeArrowheads="1"/>
                       </wps:cNvSpPr>
                       <wps:spPr bwMode="auto">
                         <a:xfrm>
@@ -1301,7 +1301,7 @@
               </wp:anchor>
             </w:drawing>
           </mc:Choice>
-          <mc:Fallback>
+          <mc:Fallback xmlns:w16sdtfl="http://schemas.microsoft.com/office/word/2024/wordml/sdtformatlock" xmlns:w16du="http://schemas.microsoft.com/office/word/2023/wordml/word16du" xmlns:oel="http://schemas.microsoft.com/office/2019/extlst">
             <w:pict>
               <v:rect w14:anchorId="166E4EF2" id="Rectangle 29" o:spid="_x0000_s1026" style="position:absolute;margin-left:427.35pt;margin-top:-56.05pt;width:26.3pt;height:25.65pt;z-index:251656192;visibility:visible;mso-wrap-style:square;mso-width-percent:0;mso-height-percent:0;mso-wrap-distance-left:9pt;mso-wrap-distance-top:0;mso-wrap-distance-right:9pt;mso-wrap-distance-bottom:0;mso-position-horizontal:absolute;mso-position-horizontal-relative:text;mso-position-vertical:absolute;mso-position-vertical-relative:text;mso-width-percent:0;mso-height-percent:0;mso-width-relative:page;mso-height-relative:page;v-text-anchor:top" o:gfxdata="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" strokecolor="white"/>
             </w:pict>
@@ -2574,13 +2574,7 @@
         <w:rPr>
           <w:rFonts w:ascii="Arial" w:hAnsi="Arial" w:cs="Arial"/>
         </w:rPr>
-        <w:t xml:space="preserve">Testar a plataforma com usuários reais, coletando feedbacks para aprimoramentos e garantindo a funcionalidade e usabilidade do </w:t>
-      </w:r>
-      <w:r>
-        <w:rPr>
-          <w:rFonts w:ascii="Arial" w:hAnsi="Arial" w:cs="Arial"/>
-        </w:rPr>
-        <w:t>sistema.</w:t>
+        <w:t>Testar a plataforma com usuários reais, coletando feedbacks para aprimoramentos e garantindo a funcionalidade e usabilidade do sistema.</w:t>
       </w:r>
     </w:p>
     <w:p>
@@ -2770,160 +2764,9 @@
     </w:p>
     <w:p>
       <w:pPr>
-        <w:pStyle w:val="PargrafodaLista"/>
-        <w:spacing w:before="240" w:after="0" w:line="360" w:lineRule="auto"/>
-        <w:ind w:left="360"/>
-        <w:jc w:val="both"/>
-        <w:rPr>
-          <w:rFonts w:ascii="Arial" w:hAnsi="Arial" w:cs="Arial"/>
-          <w:color w:val="000000" w:themeColor="text1"/>
-          <w:sz w:val="24"/>
-          <w:szCs w:val="24"/>
-        </w:rPr>
-      </w:pPr>
-      <w:r>
-        <w:rPr>
-          <w:rFonts w:ascii="Arial" w:hAnsi="Arial" w:cs="Arial"/>
-          <w:b/>
-          <w:noProof/>
-          <w:color w:val="000000"/>
-          <w:sz w:val="24"/>
-          <w:szCs w:val="24"/>
-          <w:lang w:eastAsia="pt-BR"/>
-        </w:rPr>
-        <mc:AlternateContent>
-          <mc:Choice Requires="wps">
-            <w:drawing>
-              <wp:anchor distT="0" distB="0" distL="114300" distR="114300" simplePos="0" relativeHeight="251671552" behindDoc="0" locked="0" layoutInCell="1" allowOverlap="1" wp14:anchorId="2A8ACF56" wp14:editId="07254C69">
-                <wp:simplePos x="0" y="0"/>
-                <wp:positionH relativeFrom="column">
-                  <wp:posOffset>0</wp:posOffset>
-                </wp:positionH>
-                <wp:positionV relativeFrom="paragraph">
-                  <wp:posOffset>119380</wp:posOffset>
-                </wp:positionV>
-                <wp:extent cx="1084997" cy="334371"/>
-                <wp:effectExtent l="0" t="0" r="1270" b="8890"/>
-                <wp:wrapNone/>
-                <wp:docPr id="15" name="Caixa de texto 15"/>
-                <wp:cNvGraphicFramePr/>
-                <a:graphic xmlns:a="http://schemas.openxmlformats.org/drawingml/2006/main">
-                  <a:graphicData uri="http://schemas.microsoft.com/office/word/2010/wordprocessingShape">
-                    <wps:wsp>
-                      <wps:cNvSpPr txBox="1"/>
-                      <wps:spPr>
-                        <a:xfrm>
-                          <a:off x="0" y="0"/>
-                          <a:ext cx="1084997" cy="334371"/>
-                        </a:xfrm>
-                        <a:prstGeom prst="rect">
-                          <a:avLst/>
-                        </a:prstGeom>
-                        <a:solidFill>
-                          <a:srgbClr val="C00000"/>
-                        </a:solidFill>
-                        <a:ln w="6350">
-                          <a:noFill/>
-                        </a:ln>
-                        <a:effectLst/>
-                      </wps:spPr>
-                      <wps:style>
-                        <a:lnRef idx="0">
-                          <a:schemeClr val="accent1"/>
-                        </a:lnRef>
-                        <a:fillRef idx="0">
-                          <a:schemeClr val="accent1"/>
-                        </a:fillRef>
-                        <a:effectRef idx="0">
-                          <a:schemeClr val="accent1"/>
-                        </a:effectRef>
-                        <a:fontRef idx="minor">
-                          <a:schemeClr val="dk1"/>
-                        </a:fontRef>
-                      </wps:style>
-                      <wps:txbx>
-                        <w:txbxContent>
-                          <w:p>
-                            <w:pPr>
-                              <w:jc w:val="center"/>
-                              <w:rPr>
-                                <w:b/>
-                                <w:color w:val="FFFF00"/>
-                                <w:sz w:val="32"/>
-                              </w:rPr>
-                            </w:pPr>
-                            <w:r>
-                              <w:rPr>
-                                <w:b/>
-                                <w:color w:val="FFFF00"/>
-                                <w:sz w:val="32"/>
-                              </w:rPr>
-                              <w:t># DICA</w:t>
-                            </w:r>
-                          </w:p>
-                        </w:txbxContent>
-                      </wps:txbx>
-                      <wps:bodyPr rot="0" spcFirstLastPara="0" vertOverflow="overflow" horzOverflow="overflow" vert="horz" wrap="square" lIns="91440" tIns="45720" rIns="91440" bIns="45720" numCol="1" spcCol="0" rtlCol="0" fromWordArt="0" anchor="t" anchorCtr="0" forceAA="0" compatLnSpc="1">
-                        <a:prstTxWarp prst="textNoShape">
-                          <a:avLst/>
-                        </a:prstTxWarp>
-                        <a:noAutofit/>
-                      </wps:bodyPr>
-                    </wps:wsp>
-                  </a:graphicData>
-                </a:graphic>
-              </wp:anchor>
-            </w:drawing>
-          </mc:Choice>
-          <mc:Fallback>
-            <w:pict>
-              <v:shape w14:anchorId="2A8ACF56" id="Caixa de texto 15" o:spid="_x0000_s1027" type="#_x0000_t202" style="position:absolute;left:0;text-align:left;margin-left:0;margin-top:9.4pt;width:85.45pt;height:26.35pt;z-index:251671552;visibility:visible;mso-wrap-style:square;mso-wrap-distance-left:9pt;mso-wrap-distance-top:0;mso-wrap-distance-right:9pt;mso-wrap-distance-bottom:0;mso-position-horizontal:absolute;mso-position-horizontal-relative:text;mso-position-vertical:absolute;mso-position-vertical-relative:text;v-text-anchor:top" o:gfxdata="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" fillcolor="#c00000" stroked="f" strokeweight=".5pt">
-                <v:textbox>
-                  <w:txbxContent>
-                    <w:p>
-                      <w:pPr>
-                        <w:jc w:val="center"/>
-                        <w:rPr>
-                          <w:b/>
-                          <w:color w:val="FFFF00"/>
-                          <w:sz w:val="32"/>
-                        </w:rPr>
-                      </w:pPr>
-                      <w:r>
-                        <w:rPr>
-                          <w:b/>
-                          <w:color w:val="FFFF00"/>
-                          <w:sz w:val="32"/>
-                        </w:rPr>
-                        <w:t># DICA</w:t>
-                      </w:r>
-                    </w:p>
-                  </w:txbxContent>
-                </v:textbox>
-              </v:shape>
-            </w:pict>
-          </mc:Fallback>
-        </mc:AlternateContent>
-      </w:r>
-    </w:p>
-    <w:p>
-      <w:pPr>
-        <w:pStyle w:val="PargrafodaLista"/>
-        <w:spacing w:before="240" w:after="0" w:line="360" w:lineRule="auto"/>
-        <w:ind w:left="360"/>
-        <w:jc w:val="both"/>
-        <w:rPr>
-          <w:rFonts w:ascii="Arial" w:hAnsi="Arial" w:cs="Arial"/>
-          <w:color w:val="000000" w:themeColor="text1"/>
-          <w:sz w:val="24"/>
-          <w:szCs w:val="24"/>
-        </w:rPr>
-      </w:pPr>
-    </w:p>
-    <w:p>
-      <w:pPr>
         <w:pStyle w:val="Normal0"/>
-        <w:spacing w:before="120" w:after="120"/>
+        <w:spacing w:after="0" w:line="360" w:lineRule="auto"/>
+        <w:ind w:firstLine="709"/>
         <w:jc w:val="both"/>
         <w:rPr>
           <w:rFonts w:ascii="Arial" w:eastAsia="Arial" w:hAnsi="Arial" w:cs="Arial"/>
@@ -2932,196 +2775,820 @@
           <w:szCs w:val="24"/>
         </w:rPr>
       </w:pPr>
-      <w:r>
-        <w:rPr>
-          <w:rFonts w:ascii="Arial" w:hAnsi="Arial" w:cs="Arial"/>
-          <w:color w:val="000000" w:themeColor="text1"/>
-          <w:sz w:val="24"/>
-          <w:szCs w:val="24"/>
-        </w:rPr>
-        <w:tab/>
-      </w:r>
-      <w:r>
-        <w:rPr>
-          <w:rFonts w:ascii="Arial" w:eastAsia="Arial" w:hAnsi="Arial" w:cs="Arial"/>
-          <w:color w:val="FF0000"/>
-          <w:sz w:val="24"/>
-          <w:szCs w:val="24"/>
-        </w:rPr>
-        <w:t xml:space="preserve">Descrever as atividades realizadas e processos de realização. A numeração dos </w:t>
+    </w:p>
+    <w:p>
+      <w:pPr>
+        <w:spacing w:line="360" w:lineRule="auto"/>
+        <w:jc w:val="both"/>
+        <w:rPr>
+          <w:rFonts w:ascii="Arial" w:hAnsi="Arial" w:cs="Arial"/>
+          <w:color w:val="000000" w:themeColor="text1"/>
+        </w:rPr>
+      </w:pPr>
+      <w:r>
+        <w:rPr>
+          <w:rFonts w:ascii="Arial" w:hAnsi="Arial" w:cs="Arial"/>
+          <w:b/>
+          <w:bCs/>
+          <w:color w:val="000000" w:themeColor="text1"/>
+        </w:rPr>
+        <w:t>Problema</w:t>
+      </w:r>
+      <w:r>
+        <w:rPr>
+          <w:rFonts w:ascii="Arial" w:hAnsi="Arial" w:cs="Arial"/>
+          <w:color w:val="000000" w:themeColor="text1"/>
+        </w:rPr>
+        <w:t>:</w:t>
+      </w:r>
+    </w:p>
+    <w:p>
+      <w:pPr>
+        <w:spacing w:line="360" w:lineRule="auto"/>
+        <w:jc w:val="both"/>
+        <w:rPr>
+          <w:rFonts w:ascii="Arial" w:hAnsi="Arial" w:cs="Arial"/>
+          <w:color w:val="000000" w:themeColor="text1"/>
+        </w:rPr>
+      </w:pPr>
+      <w:r>
+        <w:rPr>
+          <w:rFonts w:ascii="Arial" w:hAnsi="Arial" w:cs="Arial"/>
+          <w:color w:val="000000" w:themeColor="text1"/>
+        </w:rPr>
+        <w:t>Uma empresa de consultoria financeira, suporte de informática e filmagem precisa de uma plataforma online para unificar todos esses produtos em um só lugar.</w:t>
+      </w:r>
+    </w:p>
+    <w:p>
+      <w:pPr>
+        <w:spacing w:line="360" w:lineRule="auto"/>
+        <w:jc w:val="both"/>
+        <w:rPr>
+          <w:rFonts w:ascii="Arial" w:hAnsi="Arial" w:cs="Arial"/>
+          <w:color w:val="000000" w:themeColor="text1"/>
+        </w:rPr>
+      </w:pPr>
+    </w:p>
+    <w:p>
+      <w:pPr>
+        <w:spacing w:line="360" w:lineRule="auto"/>
+        <w:jc w:val="both"/>
+        <w:rPr>
+          <w:rFonts w:ascii="Arial" w:hAnsi="Arial" w:cs="Arial"/>
+          <w:color w:val="000000" w:themeColor="text1"/>
+        </w:rPr>
+      </w:pPr>
+      <w:r>
+        <w:rPr>
+          <w:rFonts w:ascii="Arial" w:hAnsi="Arial" w:cs="Arial"/>
+          <w:color w:val="000000" w:themeColor="text1"/>
+        </w:rPr>
+        <w:t>Tecnologias: Vue.js e Python com o framework Django.</w:t>
+      </w:r>
+    </w:p>
+    <w:p>
+      <w:pPr>
+        <w:spacing w:line="360" w:lineRule="auto"/>
+        <w:jc w:val="both"/>
+        <w:rPr>
+          <w:rFonts w:ascii="Arial" w:hAnsi="Arial" w:cs="Arial"/>
+          <w:color w:val="000000" w:themeColor="text1"/>
+        </w:rPr>
+      </w:pPr>
+    </w:p>
+    <w:p>
+      <w:pPr>
+        <w:spacing w:line="360" w:lineRule="auto"/>
+        <w:jc w:val="both"/>
+        <w:rPr>
+          <w:rFonts w:ascii="Arial" w:hAnsi="Arial" w:cs="Arial"/>
+          <w:color w:val="000000" w:themeColor="text1"/>
+        </w:rPr>
+      </w:pPr>
+      <w:r>
+        <w:rPr>
+          <w:rFonts w:ascii="Arial" w:hAnsi="Arial" w:cs="Arial"/>
+          <w:color w:val="000000" w:themeColor="text1"/>
+        </w:rPr>
+        <w:t>SGBD: SQLite</w:t>
+      </w:r>
+    </w:p>
+    <w:p>
+      <w:pPr>
+        <w:spacing w:line="360" w:lineRule="auto"/>
+        <w:jc w:val="both"/>
+        <w:rPr>
+          <w:rFonts w:ascii="Arial" w:hAnsi="Arial" w:cs="Arial"/>
+          <w:color w:val="000000" w:themeColor="text1"/>
+        </w:rPr>
+      </w:pPr>
+    </w:p>
+    <w:p>
+      <w:pPr>
+        <w:spacing w:line="360" w:lineRule="auto"/>
+        <w:jc w:val="both"/>
+        <w:rPr>
+          <w:rFonts w:ascii="Arial" w:hAnsi="Arial" w:cs="Arial"/>
+          <w:b/>
+          <w:bCs/>
+          <w:color w:val="000000" w:themeColor="text1"/>
+        </w:rPr>
+      </w:pPr>
+      <w:r>
+        <w:rPr>
+          <w:rFonts w:ascii="Arial" w:hAnsi="Arial" w:cs="Arial"/>
+          <w:b/>
+          <w:bCs/>
+          <w:color w:val="000000" w:themeColor="text1"/>
+        </w:rPr>
+        <w:t>Requisitos Funcionais:</w:t>
+      </w:r>
+    </w:p>
+    <w:p>
+      <w:pPr>
+        <w:spacing w:line="360" w:lineRule="auto"/>
+        <w:jc w:val="both"/>
+        <w:rPr>
+          <w:rFonts w:ascii="Arial" w:hAnsi="Arial" w:cs="Arial"/>
+          <w:color w:val="000000" w:themeColor="text1"/>
+        </w:rPr>
+      </w:pPr>
+    </w:p>
+    <w:p>
+      <w:pPr>
+        <w:spacing w:line="360" w:lineRule="auto"/>
+        <w:jc w:val="both"/>
+        <w:rPr>
+          <w:rFonts w:ascii="Arial" w:hAnsi="Arial" w:cs="Arial"/>
+          <w:color w:val="000000" w:themeColor="text1"/>
+        </w:rPr>
+      </w:pPr>
+      <w:r>
+        <w:rPr>
+          <w:rFonts w:ascii="Arial" w:hAnsi="Arial" w:cs="Arial"/>
+          <w:color w:val="000000" w:themeColor="text1"/>
+        </w:rPr>
+        <w:t xml:space="preserve">RF001 - Registro do usuário (CRUD) - O sistema deve permitir o registro do usuário no sistema de criptomoedas para ter acesso às funcionalidades. Dados: nome, email, senha. </w:t>
+      </w:r>
+    </w:p>
+    <w:p>
+      <w:pPr>
+        <w:spacing w:line="360" w:lineRule="auto"/>
+        <w:jc w:val="both"/>
+        <w:rPr>
+          <w:rFonts w:ascii="Arial" w:hAnsi="Arial" w:cs="Arial"/>
+          <w:color w:val="000000" w:themeColor="text1"/>
+        </w:rPr>
+      </w:pPr>
+    </w:p>
+    <w:p>
+      <w:pPr>
+        <w:spacing w:line="360" w:lineRule="auto"/>
+        <w:jc w:val="both"/>
+        <w:rPr>
+          <w:rFonts w:ascii="Arial" w:hAnsi="Arial" w:cs="Arial"/>
+          <w:color w:val="000000" w:themeColor="text1"/>
+        </w:rPr>
+      </w:pPr>
+      <w:r>
+        <w:rPr>
+          <w:rFonts w:ascii="Arial" w:hAnsi="Arial" w:cs="Arial"/>
+          <w:color w:val="000000" w:themeColor="text1"/>
+        </w:rPr>
+        <w:t xml:space="preserve">RF002 - Autenticação - O sistema deve permitir autenticação do usuário na página de login. Dados: nome de usuário, senha. </w:t>
+      </w:r>
+    </w:p>
+    <w:p>
+      <w:pPr>
+        <w:spacing w:line="360" w:lineRule="auto"/>
+        <w:jc w:val="both"/>
+        <w:rPr>
+          <w:rFonts w:ascii="Arial" w:hAnsi="Arial" w:cs="Arial"/>
+          <w:color w:val="000000" w:themeColor="text1"/>
+        </w:rPr>
+      </w:pPr>
+    </w:p>
+    <w:p>
+      <w:pPr>
+        <w:spacing w:line="360" w:lineRule="auto"/>
+        <w:jc w:val="both"/>
+        <w:rPr>
+          <w:rFonts w:ascii="Arial" w:hAnsi="Arial" w:cs="Arial"/>
+          <w:color w:val="000000" w:themeColor="text1"/>
+        </w:rPr>
+      </w:pPr>
+      <w:r>
+        <w:rPr>
+          <w:rFonts w:ascii="Arial" w:hAnsi="Arial" w:cs="Arial"/>
+          <w:color w:val="000000" w:themeColor="text1"/>
+        </w:rPr>
+        <w:t xml:space="preserve">RF003 - Recuperar senha - O sistema deve possuir uma função por onde o usuário pode recuperar sua senha. </w:t>
+      </w:r>
+    </w:p>
+    <w:p>
+      <w:pPr>
+        <w:spacing w:line="360" w:lineRule="auto"/>
+        <w:jc w:val="both"/>
+        <w:rPr>
+          <w:rFonts w:ascii="Arial" w:hAnsi="Arial" w:cs="Arial"/>
+          <w:color w:val="000000" w:themeColor="text1"/>
+        </w:rPr>
+      </w:pPr>
+    </w:p>
+    <w:p>
+      <w:pPr>
+        <w:spacing w:line="360" w:lineRule="auto"/>
+        <w:jc w:val="both"/>
+        <w:rPr>
+          <w:rFonts w:ascii="Arial" w:hAnsi="Arial" w:cs="Arial"/>
+          <w:color w:val="000000" w:themeColor="text1"/>
+        </w:rPr>
+      </w:pPr>
+      <w:r>
+        <w:rPr>
+          <w:rFonts w:ascii="Arial" w:hAnsi="Arial" w:cs="Arial"/>
+          <w:color w:val="000000" w:themeColor="text1"/>
+        </w:rPr>
+        <w:t>RF004 - Acesso aos ativos - O sistema deve permitir que o usuário possa acessar seus ativos digitais para gerenciá-los</w:t>
+      </w:r>
+    </w:p>
+    <w:p>
+      <w:pPr>
+        <w:spacing w:line="360" w:lineRule="auto"/>
+        <w:jc w:val="both"/>
+        <w:rPr>
+          <w:rFonts w:ascii="Arial" w:hAnsi="Arial" w:cs="Arial"/>
+          <w:color w:val="000000" w:themeColor="text1"/>
+        </w:rPr>
+      </w:pPr>
+    </w:p>
+    <w:p>
+      <w:pPr>
+        <w:spacing w:line="360" w:lineRule="auto"/>
+        <w:jc w:val="both"/>
+        <w:rPr>
+          <w:rFonts w:ascii="Arial" w:hAnsi="Arial" w:cs="Arial"/>
+          <w:color w:val="000000" w:themeColor="text1"/>
+        </w:rPr>
+      </w:pPr>
+      <w:r>
+        <w:rPr>
+          <w:rFonts w:ascii="Arial" w:hAnsi="Arial" w:cs="Arial"/>
+          <w:color w:val="000000" w:themeColor="text1"/>
+        </w:rPr>
+        <w:t>RF005 - Busca - O sistema deve permitir a busca de criptomoedas.</w:t>
+      </w:r>
+    </w:p>
+    <w:p>
+      <w:pPr>
+        <w:spacing w:line="360" w:lineRule="auto"/>
+        <w:jc w:val="both"/>
+        <w:rPr>
+          <w:rFonts w:ascii="Arial" w:hAnsi="Arial" w:cs="Arial"/>
+          <w:color w:val="000000" w:themeColor="text1"/>
+        </w:rPr>
+      </w:pPr>
+    </w:p>
+    <w:p>
+      <w:pPr>
+        <w:spacing w:line="360" w:lineRule="auto"/>
+        <w:jc w:val="both"/>
+        <w:rPr>
+          <w:rFonts w:ascii="Arial" w:hAnsi="Arial" w:cs="Arial"/>
+          <w:color w:val="000000" w:themeColor="text1"/>
+        </w:rPr>
+      </w:pPr>
+      <w:r>
+        <w:rPr>
+          <w:rFonts w:ascii="Arial" w:hAnsi="Arial" w:cs="Arial"/>
+          <w:color w:val="000000" w:themeColor="text1"/>
+        </w:rPr>
+        <w:t xml:space="preserve">RF006 - Atualizar conta (CRUD) - O sistema deve possuir uma tela por onde o usuário poderá atualizar sua conta. </w:t>
+      </w:r>
+    </w:p>
+    <w:p>
+      <w:pPr>
+        <w:spacing w:line="360" w:lineRule="auto"/>
+        <w:jc w:val="both"/>
+        <w:rPr>
+          <w:rFonts w:ascii="Arial" w:hAnsi="Arial" w:cs="Arial"/>
+          <w:color w:val="000000" w:themeColor="text1"/>
+        </w:rPr>
+      </w:pPr>
+    </w:p>
+    <w:p>
+      <w:pPr>
+        <w:spacing w:line="360" w:lineRule="auto"/>
+        <w:jc w:val="both"/>
+        <w:rPr>
+          <w:rFonts w:ascii="Arial" w:hAnsi="Arial" w:cs="Arial"/>
+          <w:color w:val="000000" w:themeColor="text1"/>
+        </w:rPr>
+      </w:pPr>
+      <w:r>
+        <w:rPr>
+          <w:rFonts w:ascii="Arial" w:hAnsi="Arial" w:cs="Arial"/>
+          <w:color w:val="000000" w:themeColor="text1"/>
+        </w:rPr>
+        <w:t>RF007 - Adicionar postagens/anúncios (CRUD) - O sistema deve permitir que o admin adicione postagens/anúncios a respeito de notícias e novidades sobre seus serviços e modificações no sistema.</w:t>
+      </w:r>
+    </w:p>
+    <w:p>
+      <w:pPr>
+        <w:spacing w:line="360" w:lineRule="auto"/>
+        <w:jc w:val="both"/>
+        <w:rPr>
+          <w:rFonts w:ascii="Arial" w:hAnsi="Arial" w:cs="Arial"/>
+          <w:color w:val="000000" w:themeColor="text1"/>
+        </w:rPr>
+      </w:pPr>
+    </w:p>
+    <w:p>
+      <w:pPr>
+        <w:spacing w:line="360" w:lineRule="auto"/>
+        <w:jc w:val="both"/>
+        <w:rPr>
+          <w:rFonts w:ascii="Arial" w:hAnsi="Arial" w:cs="Arial"/>
+          <w:color w:val="000000" w:themeColor="text1"/>
+        </w:rPr>
+      </w:pPr>
+      <w:r>
+        <w:rPr>
+          <w:rFonts w:ascii="Arial" w:hAnsi="Arial" w:cs="Arial"/>
+          <w:color w:val="000000" w:themeColor="text1"/>
+        </w:rPr>
+        <w:t>RF008 - Simular - O sistema deve permitir que o usuário simule transações com suas criptomoedas</w:t>
+      </w:r>
+    </w:p>
+    <w:p>
+      <w:pPr>
+        <w:spacing w:line="360" w:lineRule="auto"/>
+        <w:jc w:val="both"/>
+        <w:rPr>
+          <w:rFonts w:ascii="Arial" w:hAnsi="Arial" w:cs="Arial"/>
+          <w:color w:val="000000" w:themeColor="text1"/>
+        </w:rPr>
+      </w:pPr>
+    </w:p>
+    <w:p>
+      <w:pPr>
+        <w:spacing w:line="360" w:lineRule="auto"/>
+        <w:jc w:val="both"/>
+        <w:rPr>
+          <w:rFonts w:ascii="Arial" w:hAnsi="Arial" w:cs="Arial"/>
+          <w:color w:val="000000" w:themeColor="text1"/>
+        </w:rPr>
+      </w:pPr>
+      <w:r>
+        <w:rPr>
+          <w:rFonts w:ascii="Arial" w:hAnsi="Arial" w:cs="Arial"/>
+          <w:color w:val="000000" w:themeColor="text1"/>
+        </w:rPr>
+        <w:t xml:space="preserve">RF009 - Compra P2P - O sistema deve permitir que o usuário faça contato com outros investidores interessados em fazer a venda de seus ativos da forma P2P (Person </w:t>
       </w:r>
       <w:proofErr w:type="spellStart"/>
       <w:r>
         <w:rPr>
-          <w:rFonts w:ascii="Arial" w:eastAsia="Arial" w:hAnsi="Arial" w:cs="Arial"/>
-          <w:color w:val="FF0000"/>
-          <w:sz w:val="24"/>
-          <w:szCs w:val="24"/>
-        </w:rPr>
-        <w:t>sub-capítulos</w:t>
+          <w:rFonts w:ascii="Arial" w:hAnsi="Arial" w:cs="Arial"/>
+          <w:color w:val="000000" w:themeColor="text1"/>
+        </w:rPr>
+        <w:t>To</w:t>
       </w:r>
       <w:proofErr w:type="spellEnd"/>
       <w:r>
         <w:rPr>
-          <w:rFonts w:ascii="Arial" w:eastAsia="Arial" w:hAnsi="Arial" w:cs="Arial"/>
-          <w:color w:val="FF0000"/>
-          <w:sz w:val="24"/>
-          <w:szCs w:val="24"/>
-        </w:rPr>
-        <w:t xml:space="preserve"> está relacionada aos tópicos que constam nos Objetivos Específicos. Exemplo: </w:t>
-      </w:r>
-    </w:p>
-    <w:p>
-      <w:pPr>
-        <w:pStyle w:val="Normal0"/>
-        <w:numPr>
-          <w:ilvl w:val="1"/>
-          <w:numId w:val="26"/>
-        </w:numPr>
-        <w:spacing w:after="0" w:line="360" w:lineRule="auto"/>
-        <w:jc w:val="both"/>
-        <w:rPr>
-          <w:rFonts w:ascii="Arial" w:eastAsia="Arial" w:hAnsi="Arial" w:cs="Arial"/>
-          <w:color w:val="FF0000"/>
-          <w:sz w:val="24"/>
-          <w:szCs w:val="24"/>
-        </w:rPr>
-      </w:pPr>
-      <w:r>
-        <w:rPr>
-          <w:rFonts w:ascii="Arial" w:eastAsia="Arial" w:hAnsi="Arial" w:cs="Arial"/>
-          <w:color w:val="FF0000"/>
-          <w:sz w:val="24"/>
-          <w:szCs w:val="24"/>
-        </w:rPr>
-        <w:t>. (primeiro objetivo específico)</w:t>
-      </w:r>
-    </w:p>
-    <w:p>
-      <w:pPr>
-        <w:pStyle w:val="Normal0"/>
-        <w:numPr>
-          <w:ilvl w:val="1"/>
-          <w:numId w:val="26"/>
-        </w:numPr>
-        <w:spacing w:after="0" w:line="360" w:lineRule="auto"/>
-        <w:jc w:val="both"/>
-        <w:rPr>
-          <w:rFonts w:ascii="Arial" w:eastAsia="Arial" w:hAnsi="Arial" w:cs="Arial"/>
-          <w:color w:val="FF0000"/>
-          <w:sz w:val="24"/>
-          <w:szCs w:val="24"/>
-        </w:rPr>
-      </w:pPr>
-      <w:r>
-        <w:rPr>
-          <w:rFonts w:ascii="Arial" w:eastAsia="Arial" w:hAnsi="Arial" w:cs="Arial"/>
-          <w:color w:val="FF0000"/>
-          <w:sz w:val="24"/>
-          <w:szCs w:val="24"/>
-        </w:rPr>
-        <w:t>. (segundo objetivo específico)</w:t>
-      </w:r>
-    </w:p>
-    <w:p>
-      <w:pPr>
-        <w:pStyle w:val="Normal0"/>
-        <w:numPr>
-          <w:ilvl w:val="1"/>
-          <w:numId w:val="26"/>
-        </w:numPr>
-        <w:spacing w:after="0" w:line="360" w:lineRule="auto"/>
-        <w:jc w:val="both"/>
-        <w:rPr>
-          <w:rFonts w:ascii="Arial" w:eastAsia="Arial" w:hAnsi="Arial" w:cs="Arial"/>
-          <w:color w:val="FF0000"/>
-          <w:sz w:val="24"/>
-          <w:szCs w:val="24"/>
-        </w:rPr>
-      </w:pPr>
-      <w:r>
-        <w:rPr>
-          <w:rFonts w:ascii="Arial" w:eastAsia="Arial" w:hAnsi="Arial" w:cs="Arial"/>
-          <w:color w:val="FF0000"/>
-          <w:sz w:val="24"/>
-          <w:szCs w:val="24"/>
-        </w:rPr>
-        <w:t>. (terceiro objetivo específico)</w:t>
-      </w:r>
-    </w:p>
-    <w:p>
-      <w:pPr>
-        <w:pStyle w:val="Normal0"/>
-        <w:spacing w:after="0" w:line="360" w:lineRule="auto"/>
-        <w:ind w:firstLine="709"/>
-        <w:jc w:val="both"/>
-        <w:rPr>
-          <w:rFonts w:ascii="Arial" w:eastAsia="Arial" w:hAnsi="Arial" w:cs="Arial"/>
-          <w:color w:val="FF0000"/>
-          <w:sz w:val="24"/>
-          <w:szCs w:val="24"/>
-        </w:rPr>
-      </w:pPr>
-      <w:r>
-        <w:rPr>
-          <w:rFonts w:ascii="Arial" w:eastAsia="Arial" w:hAnsi="Arial" w:cs="Arial"/>
-          <w:color w:val="FF0000"/>
-          <w:sz w:val="24"/>
-          <w:szCs w:val="24"/>
-        </w:rPr>
-        <w:t>Na elaboração d</w:t>
-      </w:r>
-      <w:r>
-        <w:rPr>
-          <w:rFonts w:ascii="Arial" w:eastAsia="Arial" w:hAnsi="Arial" w:cs="Arial"/>
-          <w:color w:val="FF0000"/>
-          <w:sz w:val="24"/>
-          <w:szCs w:val="24"/>
-        </w:rPr>
-        <w:t>esse</w:t>
-      </w:r>
-      <w:r>
-        <w:rPr>
-          <w:rFonts w:ascii="Arial" w:eastAsia="Arial" w:hAnsi="Arial" w:cs="Arial"/>
-          <w:color w:val="FF0000"/>
-          <w:sz w:val="24"/>
-          <w:szCs w:val="24"/>
-        </w:rPr>
-        <w:t xml:space="preserve"> capítulo 4 não há limitação de páginas</w:t>
-      </w:r>
-      <w:r>
-        <w:rPr>
-          <w:rFonts w:ascii="Arial" w:eastAsia="Arial" w:hAnsi="Arial" w:cs="Arial"/>
-          <w:color w:val="FF0000"/>
-          <w:sz w:val="24"/>
-          <w:szCs w:val="24"/>
-        </w:rPr>
-        <w:t>, porém é importante que o texto descreva o que e como as ações foram desenvolvidas, de maneira que o leitor entenda claramente a problemática e as ações realizadas para a solução da mesma.</w:t>
-      </w:r>
-    </w:p>
-    <w:p>
-      <w:pPr>
-        <w:pStyle w:val="Normal0"/>
-        <w:spacing w:after="0" w:line="360" w:lineRule="auto"/>
-        <w:ind w:firstLine="709"/>
-        <w:jc w:val="both"/>
-        <w:rPr>
-          <w:rFonts w:ascii="Arial" w:eastAsia="Arial" w:hAnsi="Arial" w:cs="Arial"/>
-          <w:color w:val="FF0000"/>
-          <w:sz w:val="24"/>
-          <w:szCs w:val="24"/>
-        </w:rPr>
-      </w:pPr>
-    </w:p>
-    <w:p>
-      <w:pPr>
-        <w:spacing w:line="360" w:lineRule="auto"/>
-        <w:jc w:val="both"/>
-        <w:rPr>
-          <w:rFonts w:ascii="Arial" w:hAnsi="Arial" w:cs="Arial"/>
-          <w:color w:val="000000" w:themeColor="text1"/>
-        </w:rPr>
-      </w:pPr>
+          <w:rFonts w:ascii="Arial" w:hAnsi="Arial" w:cs="Arial"/>
+          <w:color w:val="000000" w:themeColor="text1"/>
+        </w:rPr>
+        <w:t xml:space="preserve"> Person)</w:t>
+      </w:r>
+    </w:p>
+    <w:p>
+      <w:pPr>
+        <w:spacing w:line="360" w:lineRule="auto"/>
+        <w:jc w:val="both"/>
+        <w:rPr>
+          <w:rFonts w:ascii="Arial" w:hAnsi="Arial" w:cs="Arial"/>
+          <w:color w:val="000000" w:themeColor="text1"/>
+        </w:rPr>
+      </w:pPr>
+    </w:p>
+    <w:p>
+      <w:pPr>
+        <w:spacing w:line="360" w:lineRule="auto"/>
+        <w:jc w:val="both"/>
+        <w:rPr>
+          <w:rFonts w:ascii="Arial" w:hAnsi="Arial" w:cs="Arial"/>
+          <w:color w:val="000000" w:themeColor="text1"/>
+        </w:rPr>
+      </w:pPr>
+      <w:r>
+        <w:rPr>
+          <w:rFonts w:ascii="Arial" w:hAnsi="Arial" w:cs="Arial"/>
+          <w:color w:val="000000" w:themeColor="text1"/>
+        </w:rPr>
+        <w:t>RF010 - Suporte ao sistema - O sistema deve disponibilizar ao usuário suporte para os problemas que possam vir a ocorrer no uso do sistema de criptomoedas.</w:t>
+      </w:r>
+    </w:p>
+    <w:p>
+      <w:pPr>
+        <w:spacing w:line="360" w:lineRule="auto"/>
+        <w:jc w:val="both"/>
+        <w:rPr>
+          <w:rFonts w:ascii="Arial" w:hAnsi="Arial" w:cs="Arial"/>
+          <w:color w:val="000000" w:themeColor="text1"/>
+        </w:rPr>
+      </w:pPr>
+    </w:p>
+    <w:p>
+      <w:pPr>
+        <w:spacing w:line="360" w:lineRule="auto"/>
+        <w:jc w:val="both"/>
+        <w:rPr>
+          <w:rFonts w:ascii="Arial" w:hAnsi="Arial" w:cs="Arial"/>
+          <w:color w:val="000000" w:themeColor="text1"/>
+        </w:rPr>
+      </w:pPr>
+      <w:r>
+        <w:rPr>
+          <w:rFonts w:ascii="Arial" w:hAnsi="Arial" w:cs="Arial"/>
+          <w:color w:val="000000" w:themeColor="text1"/>
+        </w:rPr>
+        <w:t xml:space="preserve">RF011 - Produções - O sistema deve permitir que o usuário veja as fotos publicadas pela </w:t>
+      </w:r>
+      <w:proofErr w:type="spellStart"/>
+      <w:r>
+        <w:rPr>
+          <w:rFonts w:ascii="Arial" w:hAnsi="Arial" w:cs="Arial"/>
+          <w:color w:val="000000" w:themeColor="text1"/>
+        </w:rPr>
+        <w:t>Vortek</w:t>
+      </w:r>
+      <w:proofErr w:type="spellEnd"/>
+      <w:r>
+        <w:rPr>
+          <w:rFonts w:ascii="Arial" w:hAnsi="Arial" w:cs="Arial"/>
+          <w:color w:val="000000" w:themeColor="text1"/>
+        </w:rPr>
+        <w:t xml:space="preserve"> Produções (nicho de fotografias da empresa) e solicite cotações</w:t>
+      </w:r>
+    </w:p>
+    <w:p>
+      <w:pPr>
+        <w:spacing w:line="360" w:lineRule="auto"/>
+        <w:jc w:val="both"/>
+        <w:rPr>
+          <w:rFonts w:ascii="Arial" w:hAnsi="Arial" w:cs="Arial"/>
+          <w:color w:val="000000" w:themeColor="text1"/>
+        </w:rPr>
+      </w:pPr>
+    </w:p>
+    <w:p>
+      <w:pPr>
+        <w:spacing w:line="360" w:lineRule="auto"/>
+        <w:jc w:val="both"/>
+        <w:rPr>
+          <w:rFonts w:ascii="Arial" w:hAnsi="Arial" w:cs="Arial"/>
+          <w:color w:val="000000" w:themeColor="text1"/>
+        </w:rPr>
+      </w:pPr>
+      <w:r>
+        <w:rPr>
+          <w:rFonts w:ascii="Arial" w:hAnsi="Arial" w:cs="Arial"/>
+          <w:color w:val="000000" w:themeColor="text1"/>
+        </w:rPr>
+        <w:t xml:space="preserve">RF012 - Suporte de TI - O sistema deve permitir que o usuário solicite cotações sobre os serviços da </w:t>
+      </w:r>
+      <w:proofErr w:type="spellStart"/>
+      <w:r>
+        <w:rPr>
+          <w:rFonts w:ascii="Arial" w:hAnsi="Arial" w:cs="Arial"/>
+          <w:color w:val="000000" w:themeColor="text1"/>
+        </w:rPr>
+        <w:t>Vortek</w:t>
+      </w:r>
+      <w:proofErr w:type="spellEnd"/>
+      <w:r>
+        <w:rPr>
+          <w:rFonts w:ascii="Arial" w:hAnsi="Arial" w:cs="Arial"/>
+          <w:color w:val="000000" w:themeColor="text1"/>
+        </w:rPr>
+        <w:t xml:space="preserve"> Consultoria (nicho de suporte de informática da empresa)</w:t>
+      </w:r>
+    </w:p>
+    <w:p>
+      <w:pPr>
+        <w:spacing w:line="360" w:lineRule="auto"/>
+        <w:jc w:val="both"/>
+        <w:rPr>
+          <w:rFonts w:ascii="Arial" w:hAnsi="Arial" w:cs="Arial"/>
+          <w:color w:val="000000" w:themeColor="text1"/>
+        </w:rPr>
+      </w:pPr>
+    </w:p>
+    <w:p>
+      <w:pPr>
+        <w:spacing w:line="360" w:lineRule="auto"/>
+        <w:jc w:val="both"/>
+        <w:rPr>
+          <w:rFonts w:ascii="Arial" w:hAnsi="Arial" w:cs="Arial"/>
+          <w:color w:val="000000" w:themeColor="text1"/>
+        </w:rPr>
+      </w:pPr>
+      <w:r>
+        <w:rPr>
+          <w:rFonts w:ascii="Arial" w:hAnsi="Arial" w:cs="Arial"/>
+          <w:b/>
+          <w:bCs/>
+          <w:color w:val="000000" w:themeColor="text1"/>
+        </w:rPr>
+        <w:t>Requisitos Não Funcionais</w:t>
+      </w:r>
+      <w:r>
+        <w:rPr>
+          <w:rFonts w:ascii="Arial" w:hAnsi="Arial" w:cs="Arial"/>
+          <w:color w:val="000000" w:themeColor="text1"/>
+        </w:rPr>
+        <w:t>:</w:t>
+      </w:r>
+    </w:p>
+    <w:p>
+      <w:pPr>
+        <w:spacing w:line="360" w:lineRule="auto"/>
+        <w:jc w:val="both"/>
+        <w:rPr>
+          <w:rFonts w:ascii="Arial" w:hAnsi="Arial" w:cs="Arial"/>
+          <w:color w:val="000000" w:themeColor="text1"/>
+        </w:rPr>
+      </w:pPr>
+    </w:p>
+    <w:p>
+      <w:pPr>
+        <w:spacing w:line="360" w:lineRule="auto"/>
+        <w:jc w:val="both"/>
+        <w:rPr>
+          <w:rFonts w:ascii="Arial" w:hAnsi="Arial" w:cs="Arial"/>
+          <w:color w:val="000000" w:themeColor="text1"/>
+        </w:rPr>
+      </w:pPr>
+      <w:r>
+        <w:rPr>
+          <w:rFonts w:ascii="Arial" w:hAnsi="Arial" w:cs="Arial"/>
+          <w:color w:val="000000" w:themeColor="text1"/>
+        </w:rPr>
+        <w:t>RNF001 - O sistema deverá se comunicar com o banco de dados das criptomoedas para visualização em tempo real.</w:t>
+      </w:r>
+    </w:p>
+    <w:p>
+      <w:pPr>
+        <w:spacing w:line="360" w:lineRule="auto"/>
+        <w:jc w:val="both"/>
+        <w:rPr>
+          <w:rFonts w:ascii="Arial" w:hAnsi="Arial" w:cs="Arial"/>
+          <w:color w:val="000000" w:themeColor="text1"/>
+        </w:rPr>
+      </w:pPr>
+    </w:p>
+    <w:p>
+      <w:pPr>
+        <w:spacing w:line="360" w:lineRule="auto"/>
+        <w:jc w:val="both"/>
+        <w:rPr>
+          <w:rFonts w:ascii="Arial" w:hAnsi="Arial" w:cs="Arial"/>
+          <w:color w:val="000000" w:themeColor="text1"/>
+        </w:rPr>
+      </w:pPr>
+      <w:r>
+        <w:rPr>
+          <w:rFonts w:ascii="Arial" w:hAnsi="Arial" w:cs="Arial"/>
+          <w:color w:val="000000" w:themeColor="text1"/>
+        </w:rPr>
+        <w:t xml:space="preserve">RNF002 - O sistema deverá funcionar nos principais navegadores. </w:t>
+      </w:r>
+    </w:p>
+    <w:p>
+      <w:pPr>
+        <w:spacing w:line="360" w:lineRule="auto"/>
+        <w:jc w:val="both"/>
+        <w:rPr>
+          <w:rFonts w:ascii="Arial" w:hAnsi="Arial" w:cs="Arial"/>
+          <w:color w:val="000000" w:themeColor="text1"/>
+        </w:rPr>
+      </w:pPr>
+    </w:p>
+    <w:p>
+      <w:pPr>
+        <w:spacing w:line="360" w:lineRule="auto"/>
+        <w:jc w:val="both"/>
+        <w:rPr>
+          <w:rFonts w:ascii="Arial" w:hAnsi="Arial" w:cs="Arial"/>
+          <w:color w:val="000000" w:themeColor="text1"/>
+        </w:rPr>
+      </w:pPr>
+      <w:r>
+        <w:rPr>
+          <w:rFonts w:ascii="Arial" w:hAnsi="Arial" w:cs="Arial"/>
+          <w:color w:val="000000" w:themeColor="text1"/>
+        </w:rPr>
+        <w:t xml:space="preserve">RNF003 - O sistema deverá notificar o usuário caso a sua senha esteja incorreta. </w:t>
+      </w:r>
+    </w:p>
+    <w:p>
+      <w:pPr>
+        <w:spacing w:line="360" w:lineRule="auto"/>
+        <w:jc w:val="both"/>
+        <w:rPr>
+          <w:rFonts w:ascii="Arial" w:hAnsi="Arial" w:cs="Arial"/>
+          <w:color w:val="000000" w:themeColor="text1"/>
+        </w:rPr>
+      </w:pPr>
+    </w:p>
+    <w:p>
+      <w:pPr>
+        <w:spacing w:line="360" w:lineRule="auto"/>
+        <w:jc w:val="both"/>
+        <w:rPr>
+          <w:rFonts w:ascii="Arial" w:hAnsi="Arial" w:cs="Arial"/>
+          <w:color w:val="000000" w:themeColor="text1"/>
+        </w:rPr>
+      </w:pPr>
+      <w:r>
+        <w:rPr>
+          <w:rFonts w:ascii="Arial" w:hAnsi="Arial" w:cs="Arial"/>
+          <w:color w:val="000000" w:themeColor="text1"/>
+        </w:rPr>
+        <w:t xml:space="preserve">RNF004 - Quando o usuário estiver logado, o sistema deverá mostrar uma página inicial, uma para a área de produções, criptomoedas, consultoria de TI, e uma para gerenciar sua conta. </w:t>
+      </w:r>
+    </w:p>
+    <w:p>
+      <w:pPr>
+        <w:spacing w:line="360" w:lineRule="auto"/>
+        <w:jc w:val="both"/>
+        <w:rPr>
+          <w:rFonts w:ascii="Arial" w:hAnsi="Arial" w:cs="Arial"/>
+          <w:color w:val="000000" w:themeColor="text1"/>
+        </w:rPr>
+      </w:pPr>
+    </w:p>
+    <w:p>
+      <w:pPr>
+        <w:spacing w:line="360" w:lineRule="auto"/>
+        <w:jc w:val="both"/>
+        <w:rPr>
+          <w:rFonts w:ascii="Arial" w:hAnsi="Arial" w:cs="Arial"/>
+          <w:color w:val="000000" w:themeColor="text1"/>
+        </w:rPr>
+      </w:pPr>
+      <w:r>
+        <w:rPr>
+          <w:rFonts w:ascii="Arial" w:hAnsi="Arial" w:cs="Arial"/>
+          <w:color w:val="000000" w:themeColor="text1"/>
+        </w:rPr>
+        <w:t xml:space="preserve">RNF005 - O sistema deve enviar o usuário para a página do serviço referente ao ícone clicado na página principal. </w:t>
+      </w:r>
+    </w:p>
+    <w:p>
+      <w:pPr>
+        <w:spacing w:line="360" w:lineRule="auto"/>
+        <w:jc w:val="both"/>
+        <w:rPr>
+          <w:rFonts w:ascii="Arial" w:hAnsi="Arial" w:cs="Arial"/>
+          <w:color w:val="000000" w:themeColor="text1"/>
+        </w:rPr>
+      </w:pPr>
+    </w:p>
+    <w:p>
+      <w:pPr>
+        <w:spacing w:line="360" w:lineRule="auto"/>
+        <w:jc w:val="both"/>
+        <w:rPr>
+          <w:rFonts w:ascii="Arial" w:hAnsi="Arial" w:cs="Arial"/>
+          <w:color w:val="000000" w:themeColor="text1"/>
+        </w:rPr>
+      </w:pPr>
+      <w:r>
+        <w:rPr>
+          <w:rFonts w:ascii="Arial" w:hAnsi="Arial" w:cs="Arial"/>
+          <w:color w:val="000000" w:themeColor="text1"/>
+        </w:rPr>
+        <w:t>RNF006 - O sistema deverá ser feito em Vue.js e Django</w:t>
+      </w:r>
+    </w:p>
+    <w:p>
+      <w:pPr>
+        <w:spacing w:line="360" w:lineRule="auto"/>
+        <w:jc w:val="both"/>
+        <w:rPr>
+          <w:rFonts w:ascii="Arial" w:hAnsi="Arial" w:cs="Arial"/>
+          <w:color w:val="000000" w:themeColor="text1"/>
+        </w:rPr>
+      </w:pPr>
+    </w:p>
+    <w:p>
+      <w:pPr>
+        <w:spacing w:line="360" w:lineRule="auto"/>
+        <w:jc w:val="both"/>
+        <w:rPr>
+          <w:rFonts w:ascii="Arial" w:hAnsi="Arial" w:cs="Arial"/>
+          <w:color w:val="000000" w:themeColor="text1"/>
+        </w:rPr>
+      </w:pPr>
+      <w:r>
+        <w:rPr>
+          <w:rFonts w:ascii="Arial" w:hAnsi="Arial" w:cs="Arial"/>
+          <w:color w:val="000000" w:themeColor="text1"/>
+        </w:rPr>
+        <w:t>RNF007 - O sistema deverá ser otimizado e responsivo para computadores e celulares</w:t>
+      </w:r>
+    </w:p>
+    <w:p>
+      <w:pPr>
+        <w:spacing w:line="360" w:lineRule="auto"/>
+        <w:jc w:val="both"/>
+        <w:rPr>
+          <w:rFonts w:ascii="Arial" w:hAnsi="Arial" w:cs="Arial"/>
+          <w:color w:val="000000" w:themeColor="text1"/>
+        </w:rPr>
+      </w:pPr>
+    </w:p>
+    <w:p>
+      <w:pPr>
+        <w:spacing w:line="360" w:lineRule="auto"/>
+        <w:jc w:val="both"/>
+        <w:rPr>
+          <w:rFonts w:ascii="Arial" w:hAnsi="Arial" w:cs="Arial"/>
+          <w:b/>
+          <w:bCs/>
+          <w:color w:val="000000" w:themeColor="text1"/>
+        </w:rPr>
+      </w:pPr>
+      <w:r>
+        <w:rPr>
+          <w:rFonts w:ascii="Arial" w:hAnsi="Arial" w:cs="Arial"/>
+          <w:b/>
+          <w:bCs/>
+          <w:color w:val="000000" w:themeColor="text1"/>
+        </w:rPr>
+        <w:t>Diagrama de Contêiner C4</w:t>
+      </w:r>
+    </w:p>
+    <w:p>
+      <w:pPr>
+        <w:spacing w:line="360" w:lineRule="auto"/>
+        <w:jc w:val="both"/>
+        <w:rPr>
+          <w:rFonts w:ascii="Arial" w:hAnsi="Arial" w:cs="Arial"/>
+          <w:color w:val="000000" w:themeColor="text1"/>
+        </w:rPr>
+      </w:pPr>
+      <w:r>
+        <w:rPr>
+          <w:rFonts w:ascii="Arial" w:hAnsi="Arial" w:cs="Arial"/>
+          <w:noProof/>
+          <w:color w:val="000000" w:themeColor="text1"/>
+        </w:rPr>
+        <w:drawing>
+          <wp:inline distT="0" distB="0" distL="0" distR="0" wp14:anchorId="728BAED0" wp14:editId="66A7793A">
+            <wp:extent cx="5267325" cy="4488646"/>
+            <wp:effectExtent l="0" t="0" r="0" b="0"/>
+            <wp:docPr id="1" name="Imagem 1"/>
+            <wp:cNvGraphicFramePr>
+              <a:graphicFrameLocks xmlns:a="http://schemas.openxmlformats.org/drawingml/2006/main" noChangeAspect="1"/>
+            </wp:cNvGraphicFramePr>
+            <a:graphic xmlns:a="http://schemas.openxmlformats.org/drawingml/2006/main">
+              <a:graphicData uri="http://schemas.openxmlformats.org/drawingml/2006/picture">
+                <pic:pic xmlns:pic="http://schemas.openxmlformats.org/drawingml/2006/picture">
+                  <pic:nvPicPr>
+                    <pic:cNvPr id="1" name="Imagem 1"/>
+                    <pic:cNvPicPr/>
+                  </pic:nvPicPr>
+                  <pic:blipFill>
+                    <a:blip r:embed="rId12" cstate="print">
+                      <a:extLst>
+                        <a:ext uri="{28A0092B-C50C-407E-A947-70E740481C1C}">
+                          <a14:useLocalDpi xmlns:a14="http://schemas.microsoft.com/office/drawing/2010/main" val="0"/>
+                        </a:ext>
+                      </a:extLst>
+                    </a:blip>
+                    <a:stretch>
+                      <a:fillRect/>
+                    </a:stretch>
+                  </pic:blipFill>
+                  <pic:spPr>
+                    <a:xfrm>
+                      <a:off x="0" y="0"/>
+                      <a:ext cx="5270102" cy="4491012"/>
+                    </a:xfrm>
+                    <a:prstGeom prst="rect">
+                      <a:avLst/>
+                    </a:prstGeom>
+                  </pic:spPr>
+                </pic:pic>
+              </a:graphicData>
+            </a:graphic>
+          </wp:inline>
+        </w:drawing>
+      </w:r>
     </w:p>
     <w:p>
       <w:pPr>
@@ -3466,7 +3933,7 @@
           </mc:Choice>
           <mc:Fallback>
             <w:pict>
-              <v:shape w14:anchorId="73E3DF59" id="Caixa de texto 16" o:spid="_x0000_s1028" type="#_x0000_t202" style="position:absolute;left:0;text-align:left;margin-left:0;margin-top:9.7pt;width:85.45pt;height:26.35pt;z-index:251673600;visibility:visible;mso-wrap-style:square;mso-wrap-distance-left:9pt;mso-wrap-distance-top:0;mso-wrap-distance-right:9pt;mso-wrap-distance-bottom:0;mso-position-horizontal:absolute;mso-position-horizontal-relative:text;mso-position-vertical:absolute;mso-position-vertical-relative:text;v-text-anchor:top" o:gfxdata="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" fillcolor="#c00000" stroked="f" strokeweight=".5pt">
+              <v:shape w14:anchorId="73E3DF59" id="Caixa de texto 16" o:spid="_x0000_s1027" type="#_x0000_t202" style="position:absolute;left:0;text-align:left;margin-left:0;margin-top:9.7pt;width:85.45pt;height:26.35pt;z-index:251673600;visibility:visible;mso-wrap-style:square;mso-wrap-distance-left:9pt;mso-wrap-distance-top:0;mso-wrap-distance-right:9pt;mso-wrap-distance-bottom:0;mso-position-horizontal:absolute;mso-position-horizontal-relative:text;mso-position-vertical:absolute;mso-position-vertical-relative:text;v-text-anchor:top" o:gfxdata="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" fillcolor="#c00000" stroked="f" strokeweight=".5pt">
                 <v:textbox>
                   <w:txbxContent>
                     <w:p>
@@ -4043,7 +4510,7 @@
           </mc:Choice>
           <mc:Fallback>
             <w:pict>
-              <v:shape w14:anchorId="70A3E14F" id="Caixa de texto 26" o:spid="_x0000_s1029" type="#_x0000_t202" style="position:absolute;margin-left:0;margin-top:-.05pt;width:85.4pt;height:26.3pt;z-index:251691008;visibility:visible;mso-wrap-style:square;mso-wrap-distance-left:9pt;mso-wrap-distance-top:0;mso-wrap-distance-right:9pt;mso-wrap-distance-bottom:0;mso-position-horizontal:absolute;mso-position-horizontal-relative:margin;mso-position-vertical:absolute;mso-position-vertical-relative:text;v-text-anchor:top" o:gfxdata="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" fillcolor="#c00000" stroked="f" strokeweight=".5pt">
+              <v:shape w14:anchorId="70A3E14F" id="Caixa de texto 26" o:spid="_x0000_s1028" type="#_x0000_t202" style="position:absolute;margin-left:0;margin-top:-.05pt;width:85.4pt;height:26.3pt;z-index:251691008;visibility:visible;mso-wrap-style:square;mso-wrap-distance-left:9pt;mso-wrap-distance-top:0;mso-wrap-distance-right:9pt;mso-wrap-distance-bottom:0;mso-position-horizontal:absolute;mso-position-horizontal-relative:margin;mso-position-vertical:absolute;mso-position-vertical-relative:text;v-text-anchor:top" o:gfxdata="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" fillcolor="#c00000" stroked="f" strokeweight=".5pt">
                 <v:textbox>
                   <w:txbxContent>
                     <w:p>
@@ -4342,6 +4809,7 @@
           <w:rFonts w:ascii="Arial" w:hAnsi="Arial" w:cs="Arial"/>
           <w:color w:val="FF0000"/>
         </w:rPr>
+        <w:lastRenderedPageBreak/>
         <w:t xml:space="preserve">De que forma os pontos frágeis poderiam ser corrigidos nas próximas edições do projeto? </w:t>
       </w:r>
     </w:p>
@@ -4695,7 +5163,7 @@
           </mc:Choice>
           <mc:Fallback>
             <w:pict>
-              <v:shape w14:anchorId="07C5E9DB" id="_x0000_s1030" type="#_x0000_t202" style="position:absolute;left:0;text-align:left;margin-left:0;margin-top:6.4pt;width:85.4pt;height:26.3pt;z-index:251719680;visibility:visible;mso-wrap-style:square;mso-wrap-distance-left:9pt;mso-wrap-distance-top:0;mso-wrap-distance-right:9pt;mso-wrap-distance-bottom:0;mso-position-horizontal:absolute;mso-position-horizontal-relative:margin;mso-position-vertical:absolute;mso-position-vertical-relative:text;v-text-anchor:top" o:gfxdata="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" fillcolor="#c00000" stroked="f" strokeweight=".5pt">
+              <v:shape w14:anchorId="07C5E9DB" id="_x0000_s1029" type="#_x0000_t202" style="position:absolute;left:0;text-align:left;margin-left:0;margin-top:6.4pt;width:85.4pt;height:26.3pt;z-index:251719680;visibility:visible;mso-wrap-style:square;mso-wrap-distance-left:9pt;mso-wrap-distance-top:0;mso-wrap-distance-right:9pt;mso-wrap-distance-bottom:0;mso-position-horizontal:absolute;mso-position-horizontal-relative:margin;mso-position-vertical:absolute;mso-position-vertical-relative:text;v-text-anchor:top" o:gfxdata="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" fillcolor="#c00000" stroked="f" strokeweight=".5pt">
                 <v:textbox>
                   <w:txbxContent>
                     <w:p>
@@ -4873,7 +5341,6 @@
         </w:rPr>
         <w:t>“</w:t>
       </w:r>
-      <w:proofErr w:type="spellStart"/>
       <w:r>
         <w:rPr>
           <w:rFonts w:ascii="Arial" w:hAnsi="Arial" w:cs="Arial"/>
@@ -4888,16 +5355,7 @@
           <w:b w:val="0"/>
           <w:color w:val="FF0000"/>
         </w:rPr>
-        <w:t>r</w:t>
-      </w:r>
-      <w:proofErr w:type="spellEnd"/>
-      <w:r>
-        <w:rPr>
-          <w:rFonts w:ascii="Arial" w:hAnsi="Arial" w:cs="Arial"/>
-          <w:b w:val="0"/>
-          <w:color w:val="FF0000"/>
-        </w:rPr>
-        <w:t>”</w:t>
+        <w:t>r”</w:t>
       </w:r>
       <w:r>
         <w:rPr>
@@ -4968,27 +5426,7 @@
           <w:bCs/>
           <w:color w:val="FF0000"/>
         </w:rPr>
-        <w:t xml:space="preserve">, revista, ilustração, </w:t>
-      </w:r>
-      <w:proofErr w:type="spellStart"/>
-      <w:r>
-        <w:rPr>
-          <w:rFonts w:ascii="Arial" w:hAnsi="Arial" w:cs="Arial"/>
-          <w:b w:val="0"/>
-          <w:bCs/>
-          <w:color w:val="FF0000"/>
-        </w:rPr>
-        <w:t>etc</w:t>
-      </w:r>
-      <w:proofErr w:type="spellEnd"/>
-      <w:r>
-        <w:rPr>
-          <w:rFonts w:ascii="Arial" w:hAnsi="Arial" w:cs="Arial"/>
-          <w:b w:val="0"/>
-          <w:bCs/>
-          <w:color w:val="FF0000"/>
-        </w:rPr>
-        <w:t>, verifique</w:t>
+        <w:t>, revista, ilustração, etc, verifique</w:t>
       </w:r>
       <w:r>
         <w:rPr>
@@ -5126,6 +5564,7 @@
           <w:rFonts w:ascii="Arial" w:hAnsi="Arial" w:cs="Arial"/>
           <w:noProof/>
         </w:rPr>
+        <w:lastRenderedPageBreak/>
         <w:drawing>
           <wp:anchor distT="0" distB="0" distL="114300" distR="114300" simplePos="0" relativeHeight="251713536" behindDoc="0" locked="0" layoutInCell="1" allowOverlap="1" wp14:anchorId="617F7EBE" wp14:editId="6B1F1946">
             <wp:simplePos x="0" y="0"/>
@@ -5158,7 +5597,7 @@
                     <pic:cNvPicPr/>
                   </pic:nvPicPr>
                   <pic:blipFill>
-                    <a:blip r:embed="rId12">
+                    <a:blip r:embed="rId13">
                       <a:extLst>
                         <a:ext uri="{28A0092B-C50C-407E-A947-70E740481C1C}">
                           <a14:useLocalDpi xmlns:a14="http://schemas.microsoft.com/office/drawing/2010/main" val="0"/>
@@ -5722,7 +6161,7 @@
           </mc:Choice>
           <mc:Fallback>
             <w:pict>
-              <v:shape w14:anchorId="207E5633" id="_x0000_s1031" type="#_x0000_t202" style="position:absolute;left:0;text-align:left;margin-left:33pt;margin-top:6.7pt;width:85.4pt;height:26.3pt;z-index:251721728;visibility:visible;mso-wrap-style:square;mso-wrap-distance-left:9pt;mso-wrap-distance-top:0;mso-wrap-distance-right:9pt;mso-wrap-distance-bottom:0;mso-position-horizontal:absolute;mso-position-horizontal-relative:margin;mso-position-vertical:absolute;mso-position-vertical-relative:text;v-text-anchor:top" o:gfxdata="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" fillcolor="#c00000" stroked="f" strokeweight=".5pt">
+              <v:shape w14:anchorId="207E5633" id="_x0000_s1030" type="#_x0000_t202" style="position:absolute;left:0;text-align:left;margin-left:33pt;margin-top:6.7pt;width:85.4pt;height:26.3pt;z-index:251721728;visibility:visible;mso-wrap-style:square;mso-wrap-distance-left:9pt;mso-wrap-distance-top:0;mso-wrap-distance-right:9pt;mso-wrap-distance-bottom:0;mso-position-horizontal:absolute;mso-position-horizontal-relative:margin;mso-position-vertical:absolute;mso-position-vertical-relative:text;v-text-anchor:top" o:gfxdata="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" fillcolor="#c00000" stroked="f" strokeweight=".5pt">
                 <v:textbox>
                   <w:txbxContent>
                     <w:p>
@@ -6266,7 +6705,7 @@
           </mc:Choice>
           <mc:Fallback>
             <w:pict>
-              <v:shape w14:anchorId="3AA04BDD" id="Caixa de texto 7" o:spid="_x0000_s1032" type="#_x0000_t202" style="position:absolute;left:0;text-align:left;margin-left:34.95pt;margin-top:6.1pt;width:85.45pt;height:26.35pt;z-index:251707392;visibility:visible;mso-wrap-style:square;mso-wrap-distance-left:9pt;mso-wrap-distance-top:0;mso-wrap-distance-right:9pt;mso-wrap-distance-bottom:0;mso-position-horizontal:absolute;mso-position-horizontal-relative:text;mso-position-vertical:absolute;mso-position-vertical-relative:text;v-text-anchor:top" o:gfxdata="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" fillcolor="#c00000" stroked="f" strokeweight=".5pt">
+              <v:shape w14:anchorId="3AA04BDD" id="Caixa de texto 7" o:spid="_x0000_s1031" type="#_x0000_t202" style="position:absolute;left:0;text-align:left;margin-left:34.95pt;margin-top:6.1pt;width:85.45pt;height:26.35pt;z-index:251707392;visibility:visible;mso-wrap-style:square;mso-wrap-distance-left:9pt;mso-wrap-distance-top:0;mso-wrap-distance-right:9pt;mso-wrap-distance-bottom:0;mso-position-horizontal:absolute;mso-position-horizontal-relative:text;mso-position-vertical:absolute;mso-position-vertical-relative:text;v-text-anchor:top" o:gfxdata="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" fillcolor="#c00000" stroked="f" strokeweight=".5pt">
                 <v:textbox>
                   <w:txbxContent>
                     <w:p>
@@ -6430,11 +6869,11 @@
       </w:pPr>
     </w:p>
     <w:sectPr>
-      <w:headerReference w:type="even" r:id="rId13"/>
-      <w:headerReference w:type="default" r:id="rId14"/>
-      <w:footerReference w:type="even" r:id="rId15"/>
-      <w:footerReference w:type="default" r:id="rId16"/>
-      <w:headerReference w:type="first" r:id="rId17"/>
+      <w:headerReference w:type="even" r:id="rId14"/>
+      <w:headerReference w:type="default" r:id="rId15"/>
+      <w:footerReference w:type="even" r:id="rId16"/>
+      <w:footerReference w:type="default" r:id="rId17"/>
+      <w:headerReference w:type="first" r:id="rId18"/>
       <w:type w:val="continuous"/>
       <w:pgSz w:w="11906" w:h="16838"/>
       <w:pgMar w:top="1701" w:right="1418" w:bottom="1418" w:left="1701" w:header="709" w:footer="709" w:gutter="0"/>
@@ -6447,7 +6886,7 @@
 </file>
 
 <file path=word/endnotes.xml><?xml version="1.0" encoding="utf-8"?>
-<w:endnotes xmlns:wpc="http://schemas.microsoft.com/office/word/2010/wordprocessingCanvas" xmlns:cx="http://schemas.microsoft.com/office/drawing/2014/chartex" xmlns:cx1="http://schemas.microsoft.com/office/drawing/2015/9/8/chartex" xmlns:cx2="http://schemas.microsoft.com/office/drawing/2015/10/21/chartex" xmlns:cx3="http://schemas.microsoft.com/office/drawing/2016/5/9/chartex" xmlns:cx4="http://schemas.microsoft.com/office/drawing/2016/5/10/chartex" xmlns:cx5="http://schemas.microsoft.com/office/drawing/2016/5/11/chartex" xmlns:cx6="http://schemas.microsoft.com/office/drawing/2016/5/12/chartex" xmlns:cx7="http://schemas.microsoft.com/office/drawing/2016/5/13/chartex" xmlns:cx8="http://schemas.microsoft.com/office/drawing/2016/5/14/chartex" xmlns:mc="http://schemas.openxmlformats.org/markup-compatibility/2006" xmlns:aink="http://schemas.microsoft.com/office/drawing/2016/ink" xmlns:am3d="http://schemas.microsoft.com/office/drawing/2017/model3d" xmlns:o="urn:schemas-microsoft-com:office:office" xmlns:oel="http://schemas.microsoft.com/office/2019/extlst" xmlns:r="http://schemas.openxmlformats.org/officeDocument/2006/relationships" xmlns:m="http://schemas.openxmlformats.org/officeDocument/2006/math" xmlns:v="urn:schemas-microsoft-com:vml" xmlns:wp14="http://schemas.microsoft.com/office/word/2010/wordprocessingDrawing" xmlns:wp="http://schemas.openxmlformats.org/drawingml/2006/wordprocessingDrawing" xmlns:w10="urn:schemas-microsoft-com:office:word" xmlns:w="http://schemas.openxmlformats.org/wordprocessingml/2006/main" xmlns:w14="http://schemas.microsoft.com/office/word/2010/wordml" xmlns:w15="http://schemas.microsoft.com/office/word/2012/wordml" xmlns:w16cex="http://schemas.microsoft.com/office/word/2018/wordml/cex" xmlns:w16cid="http://schemas.microsoft.com/office/word/2016/wordml/cid" xmlns:w16="http://schemas.microsoft.com/office/word/2018/wordml" xmlns:w16du="http://schemas.microsoft.com/office/word/2023/wordml/word16du" xmlns:w16sdtdh="http://schemas.microsoft.com/office/word/2020/wordml/sdtdatahash" xmlns:w16sdtfl="http://schemas.microsoft.com/office/word/2024/wordml/sdtformatlock" xmlns:w16se="http://schemas.microsoft.com/office/word/2015/wordml/symex" xmlns:wpg="http://schemas.microsoft.com/office/word/2010/wordprocessingGroup" xmlns:wpi="http://schemas.microsoft.com/office/word/2010/wordprocessingInk" xmlns:wne="http://schemas.microsoft.com/office/word/2006/wordml" xmlns:wps="http://schemas.microsoft.com/office/word/2010/wordprocessingShape" mc:Ignorable="w14 w15 w16se w16cid w16 w16cex w16sdtdh w16sdtfl w16du wp14">
+<w:endnotes xmlns:wpc="http://schemas.microsoft.com/office/word/2010/wordprocessingCanvas" xmlns:cx="http://schemas.microsoft.com/office/drawing/2014/chartex" xmlns:cx1="http://schemas.microsoft.com/office/drawing/2015/9/8/chartex" xmlns:cx2="http://schemas.microsoft.com/office/drawing/2015/10/21/chartex" xmlns:cx3="http://schemas.microsoft.com/office/drawing/2016/5/9/chartex" xmlns:cx4="http://schemas.microsoft.com/office/drawing/2016/5/10/chartex" xmlns:cx5="http://schemas.microsoft.com/office/drawing/2016/5/11/chartex" xmlns:cx6="http://schemas.microsoft.com/office/drawing/2016/5/12/chartex" xmlns:cx7="http://schemas.microsoft.com/office/drawing/2016/5/13/chartex" xmlns:cx8="http://schemas.microsoft.com/office/drawing/2016/5/14/chartex" xmlns:mc="http://schemas.openxmlformats.org/markup-compatibility/2006" xmlns:aink="http://schemas.microsoft.com/office/drawing/2016/ink" xmlns:am3d="http://schemas.microsoft.com/office/drawing/2017/model3d" xmlns:o="urn:schemas-microsoft-com:office:office" xmlns:r="http://schemas.openxmlformats.org/officeDocument/2006/relationships" xmlns:m="http://schemas.openxmlformats.org/officeDocument/2006/math" xmlns:v="urn:schemas-microsoft-com:vml" xmlns:wp14="http://schemas.microsoft.com/office/word/2010/wordprocessingDrawing" xmlns:wp="http://schemas.openxmlformats.org/drawingml/2006/wordprocessingDrawing" xmlns:w10="urn:schemas-microsoft-com:office:word" xmlns:w="http://schemas.openxmlformats.org/wordprocessingml/2006/main" xmlns:w14="http://schemas.microsoft.com/office/word/2010/wordml" xmlns:w15="http://schemas.microsoft.com/office/word/2012/wordml" xmlns:w16cex="http://schemas.microsoft.com/office/word/2018/wordml/cex" xmlns:w16cid="http://schemas.microsoft.com/office/word/2016/wordml/cid" xmlns:w16="http://schemas.microsoft.com/office/word/2018/wordml" xmlns:w16sdtdh="http://schemas.microsoft.com/office/word/2020/wordml/sdtdatahash" xmlns:w16se="http://schemas.microsoft.com/office/word/2015/wordml/symex" xmlns:wpg="http://schemas.microsoft.com/office/word/2010/wordprocessingGroup" xmlns:wpi="http://schemas.microsoft.com/office/word/2010/wordprocessingInk" xmlns:wne="http://schemas.microsoft.com/office/word/2006/wordml" xmlns:wps="http://schemas.microsoft.com/office/word/2010/wordprocessingShape" mc:Ignorable="w14 w15 w16se w16cid w16 w16cex w16sdtdh wp14">
   <w:endnote w:type="separator" w:id="-1">
     <w:p>
       <w:r>
@@ -6466,7 +6905,7 @@
 </file>
 
 <file path=word/footer1.xml><?xml version="1.0" encoding="utf-8"?>
-<w:ftr xmlns:wpc="http://schemas.microsoft.com/office/word/2010/wordprocessingCanvas" xmlns:cx="http://schemas.microsoft.com/office/drawing/2014/chartex" xmlns:cx1="http://schemas.microsoft.com/office/drawing/2015/9/8/chartex" xmlns:cx2="http://schemas.microsoft.com/office/drawing/2015/10/21/chartex" xmlns:cx3="http://schemas.microsoft.com/office/drawing/2016/5/9/chartex" xmlns:cx4="http://schemas.microsoft.com/office/drawing/2016/5/10/chartex" xmlns:cx5="http://schemas.microsoft.com/office/drawing/2016/5/11/chartex" xmlns:cx6="http://schemas.microsoft.com/office/drawing/2016/5/12/chartex" xmlns:cx7="http://schemas.microsoft.com/office/drawing/2016/5/13/chartex" xmlns:cx8="http://schemas.microsoft.com/office/drawing/2016/5/14/chartex" xmlns:mc="http://schemas.openxmlformats.org/markup-compatibility/2006" xmlns:aink="http://schemas.microsoft.com/office/drawing/2016/ink" xmlns:am3d="http://schemas.microsoft.com/office/drawing/2017/model3d" xmlns:o="urn:schemas-microsoft-com:office:office" xmlns:oel="http://schemas.microsoft.com/office/2019/extlst" xmlns:r="http://schemas.openxmlformats.org/officeDocument/2006/relationships" xmlns:m="http://schemas.openxmlformats.org/officeDocument/2006/math" xmlns:v="urn:schemas-microsoft-com:vml" xmlns:wp14="http://schemas.microsoft.com/office/word/2010/wordprocessingDrawing" xmlns:wp="http://schemas.openxmlformats.org/drawingml/2006/wordprocessingDrawing" xmlns:w10="urn:schemas-microsoft-com:office:word" xmlns:w="http://schemas.openxmlformats.org/wordprocessingml/2006/main" xmlns:w14="http://schemas.microsoft.com/office/word/2010/wordml" xmlns:w15="http://schemas.microsoft.com/office/word/2012/wordml" xmlns:w16cex="http://schemas.microsoft.com/office/word/2018/wordml/cex" xmlns:w16cid="http://schemas.microsoft.com/office/word/2016/wordml/cid" xmlns:w16="http://schemas.microsoft.com/office/word/2018/wordml" xmlns:w16du="http://schemas.microsoft.com/office/word/2023/wordml/word16du" xmlns:w16sdtdh="http://schemas.microsoft.com/office/word/2020/wordml/sdtdatahash" xmlns:w16sdtfl="http://schemas.microsoft.com/office/word/2024/wordml/sdtformatlock" xmlns:w16se="http://schemas.microsoft.com/office/word/2015/wordml/symex" xmlns:wpg="http://schemas.microsoft.com/office/word/2010/wordprocessingGroup" xmlns:wpi="http://schemas.microsoft.com/office/word/2010/wordprocessingInk" xmlns:wne="http://schemas.microsoft.com/office/word/2006/wordml" xmlns:wps="http://schemas.microsoft.com/office/word/2010/wordprocessingShape" mc:Ignorable="w14 w15 w16se w16cid w16 w16cex w16sdtdh w16sdtfl w16du wp14">
+<w:ftr xmlns:wpc="http://schemas.microsoft.com/office/word/2010/wordprocessingCanvas" xmlns:cx="http://schemas.microsoft.com/office/drawing/2014/chartex" xmlns:cx1="http://schemas.microsoft.com/office/drawing/2015/9/8/chartex" xmlns:cx2="http://schemas.microsoft.com/office/drawing/2015/10/21/chartex" xmlns:cx3="http://schemas.microsoft.com/office/drawing/2016/5/9/chartex" xmlns:cx4="http://schemas.microsoft.com/office/drawing/2016/5/10/chartex" xmlns:cx5="http://schemas.microsoft.com/office/drawing/2016/5/11/chartex" xmlns:cx6="http://schemas.microsoft.com/office/drawing/2016/5/12/chartex" xmlns:cx7="http://schemas.microsoft.com/office/drawing/2016/5/13/chartex" xmlns:cx8="http://schemas.microsoft.com/office/drawing/2016/5/14/chartex" xmlns:mc="http://schemas.openxmlformats.org/markup-compatibility/2006" xmlns:aink="http://schemas.microsoft.com/office/drawing/2016/ink" xmlns:am3d="http://schemas.microsoft.com/office/drawing/2017/model3d" xmlns:o="urn:schemas-microsoft-com:office:office" xmlns:r="http://schemas.openxmlformats.org/officeDocument/2006/relationships" xmlns:m="http://schemas.openxmlformats.org/officeDocument/2006/math" xmlns:v="urn:schemas-microsoft-com:vml" xmlns:wp14="http://schemas.microsoft.com/office/word/2010/wordprocessingDrawing" xmlns:wp="http://schemas.openxmlformats.org/drawingml/2006/wordprocessingDrawing" xmlns:w10="urn:schemas-microsoft-com:office:word" xmlns:w="http://schemas.openxmlformats.org/wordprocessingml/2006/main" xmlns:w14="http://schemas.microsoft.com/office/word/2010/wordml" xmlns:w15="http://schemas.microsoft.com/office/word/2012/wordml" xmlns:w16cex="http://schemas.microsoft.com/office/word/2018/wordml/cex" xmlns:w16cid="http://schemas.microsoft.com/office/word/2016/wordml/cid" xmlns:w16="http://schemas.microsoft.com/office/word/2018/wordml" xmlns:w16sdtdh="http://schemas.microsoft.com/office/word/2020/wordml/sdtdatahash" xmlns:w16se="http://schemas.microsoft.com/office/word/2015/wordml/symex" xmlns:wpg="http://schemas.microsoft.com/office/word/2010/wordprocessingGroup" xmlns:wpi="http://schemas.microsoft.com/office/word/2010/wordprocessingInk" xmlns:wne="http://schemas.microsoft.com/office/word/2006/wordml" xmlns:wps="http://schemas.microsoft.com/office/word/2010/wordprocessingShape" mc:Ignorable="w14 w15 w16se w16cid w16 w16cex w16sdtdh wp14">
   <w:p>
     <w:pPr>
       <w:pStyle w:val="Rodap"/>
@@ -6504,7 +6943,7 @@
 </file>
 
 <file path=word/footer2.xml><?xml version="1.0" encoding="utf-8"?>
-<w:ftr xmlns:wpc="http://schemas.microsoft.com/office/word/2010/wordprocessingCanvas" xmlns:cx="http://schemas.microsoft.com/office/drawing/2014/chartex" xmlns:cx1="http://schemas.microsoft.com/office/drawing/2015/9/8/chartex" xmlns:cx2="http://schemas.microsoft.com/office/drawing/2015/10/21/chartex" xmlns:cx3="http://schemas.microsoft.com/office/drawing/2016/5/9/chartex" xmlns:cx4="http://schemas.microsoft.com/office/drawing/2016/5/10/chartex" xmlns:cx5="http://schemas.microsoft.com/office/drawing/2016/5/11/chartex" xmlns:cx6="http://schemas.microsoft.com/office/drawing/2016/5/12/chartex" xmlns:cx7="http://schemas.microsoft.com/office/drawing/2016/5/13/chartex" xmlns:cx8="http://schemas.microsoft.com/office/drawing/2016/5/14/chartex" xmlns:mc="http://schemas.openxmlformats.org/markup-compatibility/2006" xmlns:aink="http://schemas.microsoft.com/office/drawing/2016/ink" xmlns:am3d="http://schemas.microsoft.com/office/drawing/2017/model3d" xmlns:o="urn:schemas-microsoft-com:office:office" xmlns:oel="http://schemas.microsoft.com/office/2019/extlst" xmlns:r="http://schemas.openxmlformats.org/officeDocument/2006/relationships" xmlns:m="http://schemas.openxmlformats.org/officeDocument/2006/math" xmlns:v="urn:schemas-microsoft-com:vml" xmlns:wp14="http://schemas.microsoft.com/office/word/2010/wordprocessingDrawing" xmlns:wp="http://schemas.openxmlformats.org/drawingml/2006/wordprocessingDrawing" xmlns:w10="urn:schemas-microsoft-com:office:word" xmlns:w="http://schemas.openxmlformats.org/wordprocessingml/2006/main" xmlns:w14="http://schemas.microsoft.com/office/word/2010/wordml" xmlns:w15="http://schemas.microsoft.com/office/word/2012/wordml" xmlns:w16cex="http://schemas.microsoft.com/office/word/2018/wordml/cex" xmlns:w16cid="http://schemas.microsoft.com/office/word/2016/wordml/cid" xmlns:w16="http://schemas.microsoft.com/office/word/2018/wordml" xmlns:w16du="http://schemas.microsoft.com/office/word/2023/wordml/word16du" xmlns:w16sdtdh="http://schemas.microsoft.com/office/word/2020/wordml/sdtdatahash" xmlns:w16sdtfl="http://schemas.microsoft.com/office/word/2024/wordml/sdtformatlock" xmlns:w16se="http://schemas.microsoft.com/office/word/2015/wordml/symex" xmlns:wpg="http://schemas.microsoft.com/office/word/2010/wordprocessingGroup" xmlns:wpi="http://schemas.microsoft.com/office/word/2010/wordprocessingInk" xmlns:wne="http://schemas.microsoft.com/office/word/2006/wordml" xmlns:wps="http://schemas.microsoft.com/office/word/2010/wordprocessingShape" mc:Ignorable="w14 w15 w16se w16cid w16 w16cex w16sdtdh w16sdtfl w16du wp14">
+<w:ftr xmlns:wpc="http://schemas.microsoft.com/office/word/2010/wordprocessingCanvas" xmlns:cx="http://schemas.microsoft.com/office/drawing/2014/chartex" xmlns:cx1="http://schemas.microsoft.com/office/drawing/2015/9/8/chartex" xmlns:cx2="http://schemas.microsoft.com/office/drawing/2015/10/21/chartex" xmlns:cx3="http://schemas.microsoft.com/office/drawing/2016/5/9/chartex" xmlns:cx4="http://schemas.microsoft.com/office/drawing/2016/5/10/chartex" xmlns:cx5="http://schemas.microsoft.com/office/drawing/2016/5/11/chartex" xmlns:cx6="http://schemas.microsoft.com/office/drawing/2016/5/12/chartex" xmlns:cx7="http://schemas.microsoft.com/office/drawing/2016/5/13/chartex" xmlns:cx8="http://schemas.microsoft.com/office/drawing/2016/5/14/chartex" xmlns:mc="http://schemas.openxmlformats.org/markup-compatibility/2006" xmlns:aink="http://schemas.microsoft.com/office/drawing/2016/ink" xmlns:am3d="http://schemas.microsoft.com/office/drawing/2017/model3d" xmlns:o="urn:schemas-microsoft-com:office:office" xmlns:r="http://schemas.openxmlformats.org/officeDocument/2006/relationships" xmlns:m="http://schemas.openxmlformats.org/officeDocument/2006/math" xmlns:v="urn:schemas-microsoft-com:vml" xmlns:wp14="http://schemas.microsoft.com/office/word/2010/wordprocessingDrawing" xmlns:wp="http://schemas.openxmlformats.org/drawingml/2006/wordprocessingDrawing" xmlns:w10="urn:schemas-microsoft-com:office:word" xmlns:w="http://schemas.openxmlformats.org/wordprocessingml/2006/main" xmlns:w14="http://schemas.microsoft.com/office/word/2010/wordml" xmlns:w15="http://schemas.microsoft.com/office/word/2012/wordml" xmlns:w16cex="http://schemas.microsoft.com/office/word/2018/wordml/cex" xmlns:w16cid="http://schemas.microsoft.com/office/word/2016/wordml/cid" xmlns:w16="http://schemas.microsoft.com/office/word/2018/wordml" xmlns:w16sdtdh="http://schemas.microsoft.com/office/word/2020/wordml/sdtdatahash" xmlns:w16se="http://schemas.microsoft.com/office/word/2015/wordml/symex" xmlns:wpg="http://schemas.microsoft.com/office/word/2010/wordprocessingGroup" xmlns:wpi="http://schemas.microsoft.com/office/word/2010/wordprocessingInk" xmlns:wne="http://schemas.microsoft.com/office/word/2006/wordml" xmlns:wps="http://schemas.microsoft.com/office/word/2010/wordprocessingShape" mc:Ignorable="w14 w15 w16se w16cid w16 w16cex w16sdtdh wp14">
   <w:p>
     <w:pPr>
       <w:pStyle w:val="Normal0"/>
@@ -6546,7 +6985,7 @@
 </file>
 
 <file path=word/footnotes.xml><?xml version="1.0" encoding="utf-8"?>
-<w:footnotes xmlns:wpc="http://schemas.microsoft.com/office/word/2010/wordprocessingCanvas" xmlns:cx="http://schemas.microsoft.com/office/drawing/2014/chartex" xmlns:cx1="http://schemas.microsoft.com/office/drawing/2015/9/8/chartex" xmlns:cx2="http://schemas.microsoft.com/office/drawing/2015/10/21/chartex" xmlns:cx3="http://schemas.microsoft.com/office/drawing/2016/5/9/chartex" xmlns:cx4="http://schemas.microsoft.com/office/drawing/2016/5/10/chartex" xmlns:cx5="http://schemas.microsoft.com/office/drawing/2016/5/11/chartex" xmlns:cx6="http://schemas.microsoft.com/office/drawing/2016/5/12/chartex" xmlns:cx7="http://schemas.microsoft.com/office/drawing/2016/5/13/chartex" xmlns:cx8="http://schemas.microsoft.com/office/drawing/2016/5/14/chartex" xmlns:mc="http://schemas.openxmlformats.org/markup-compatibility/2006" xmlns:aink="http://schemas.microsoft.com/office/drawing/2016/ink" xmlns:am3d="http://schemas.microsoft.com/office/drawing/2017/model3d" xmlns:o="urn:schemas-microsoft-com:office:office" xmlns:oel="http://schemas.microsoft.com/office/2019/extlst" xmlns:r="http://schemas.openxmlformats.org/officeDocument/2006/relationships" xmlns:m="http://schemas.openxmlformats.org/officeDocument/2006/math" xmlns:v="urn:schemas-microsoft-com:vml" xmlns:wp14="http://schemas.microsoft.com/office/word/2010/wordprocessingDrawing" xmlns:wp="http://schemas.openxmlformats.org/drawingml/2006/wordprocessingDrawing" xmlns:w10="urn:schemas-microsoft-com:office:word" xmlns:w="http://schemas.openxmlformats.org/wordprocessingml/2006/main" xmlns:w14="http://schemas.microsoft.com/office/word/2010/wordml" xmlns:w15="http://schemas.microsoft.com/office/word/2012/wordml" xmlns:w16cex="http://schemas.microsoft.com/office/word/2018/wordml/cex" xmlns:w16cid="http://schemas.microsoft.com/office/word/2016/wordml/cid" xmlns:w16="http://schemas.microsoft.com/office/word/2018/wordml" xmlns:w16du="http://schemas.microsoft.com/office/word/2023/wordml/word16du" xmlns:w16sdtdh="http://schemas.microsoft.com/office/word/2020/wordml/sdtdatahash" xmlns:w16sdtfl="http://schemas.microsoft.com/office/word/2024/wordml/sdtformatlock" xmlns:w16se="http://schemas.microsoft.com/office/word/2015/wordml/symex" xmlns:wpg="http://schemas.microsoft.com/office/word/2010/wordprocessingGroup" xmlns:wpi="http://schemas.microsoft.com/office/word/2010/wordprocessingInk" xmlns:wne="http://schemas.microsoft.com/office/word/2006/wordml" xmlns:wps="http://schemas.microsoft.com/office/word/2010/wordprocessingShape" mc:Ignorable="w14 w15 w16se w16cid w16 w16cex w16sdtdh w16sdtfl w16du wp14">
+<w:footnotes xmlns:wpc="http://schemas.microsoft.com/office/word/2010/wordprocessingCanvas" xmlns:cx="http://schemas.microsoft.com/office/drawing/2014/chartex" xmlns:cx1="http://schemas.microsoft.com/office/drawing/2015/9/8/chartex" xmlns:cx2="http://schemas.microsoft.com/office/drawing/2015/10/21/chartex" xmlns:cx3="http://schemas.microsoft.com/office/drawing/2016/5/9/chartex" xmlns:cx4="http://schemas.microsoft.com/office/drawing/2016/5/10/chartex" xmlns:cx5="http://schemas.microsoft.com/office/drawing/2016/5/11/chartex" xmlns:cx6="http://schemas.microsoft.com/office/drawing/2016/5/12/chartex" xmlns:cx7="http://schemas.microsoft.com/office/drawing/2016/5/13/chartex" xmlns:cx8="http://schemas.microsoft.com/office/drawing/2016/5/14/chartex" xmlns:mc="http://schemas.openxmlformats.org/markup-compatibility/2006" xmlns:aink="http://schemas.microsoft.com/office/drawing/2016/ink" xmlns:am3d="http://schemas.microsoft.com/office/drawing/2017/model3d" xmlns:o="urn:schemas-microsoft-com:office:office" xmlns:r="http://schemas.openxmlformats.org/officeDocument/2006/relationships" xmlns:m="http://schemas.openxmlformats.org/officeDocument/2006/math" xmlns:v="urn:schemas-microsoft-com:vml" xmlns:wp14="http://schemas.microsoft.com/office/word/2010/wordprocessingDrawing" xmlns:wp="http://schemas.openxmlformats.org/drawingml/2006/wordprocessingDrawing" xmlns:w10="urn:schemas-microsoft-com:office:word" xmlns:w="http://schemas.openxmlformats.org/wordprocessingml/2006/main" xmlns:w14="http://schemas.microsoft.com/office/word/2010/wordml" xmlns:w15="http://schemas.microsoft.com/office/word/2012/wordml" xmlns:w16cex="http://schemas.microsoft.com/office/word/2018/wordml/cex" xmlns:w16cid="http://schemas.microsoft.com/office/word/2016/wordml/cid" xmlns:w16="http://schemas.microsoft.com/office/word/2018/wordml" xmlns:w16sdtdh="http://schemas.microsoft.com/office/word/2020/wordml/sdtdatahash" xmlns:w16se="http://schemas.microsoft.com/office/word/2015/wordml/symex" xmlns:wpg="http://schemas.microsoft.com/office/word/2010/wordprocessingGroup" xmlns:wpi="http://schemas.microsoft.com/office/word/2010/wordprocessingInk" xmlns:wne="http://schemas.microsoft.com/office/word/2006/wordml" xmlns:wps="http://schemas.microsoft.com/office/word/2010/wordprocessingShape" mc:Ignorable="w14 w15 w16se w16cid w16 w16cex w16sdtdh wp14">
   <w:footnote w:type="separator" w:id="-1">
     <w:p>
       <w:r>
@@ -6565,7 +7004,7 @@
 </file>
 
 <file path=word/header1.xml><?xml version="1.0" encoding="utf-8"?>
-<w:hdr xmlns:wpc="http://schemas.microsoft.com/office/word/2010/wordprocessingCanvas" xmlns:cx="http://schemas.microsoft.com/office/drawing/2014/chartex" xmlns:cx1="http://schemas.microsoft.com/office/drawing/2015/9/8/chartex" xmlns:cx2="http://schemas.microsoft.com/office/drawing/2015/10/21/chartex" xmlns:cx3="http://schemas.microsoft.com/office/drawing/2016/5/9/chartex" xmlns:cx4="http://schemas.microsoft.com/office/drawing/2016/5/10/chartex" xmlns:cx5="http://schemas.microsoft.com/office/drawing/2016/5/11/chartex" xmlns:cx6="http://schemas.microsoft.com/office/drawing/2016/5/12/chartex" xmlns:cx7="http://schemas.microsoft.com/office/drawing/2016/5/13/chartex" xmlns:cx8="http://schemas.microsoft.com/office/drawing/2016/5/14/chartex" xmlns:mc="http://schemas.openxmlformats.org/markup-compatibility/2006" xmlns:aink="http://schemas.microsoft.com/office/drawing/2016/ink" xmlns:am3d="http://schemas.microsoft.com/office/drawing/2017/model3d" xmlns:o="urn:schemas-microsoft-com:office:office" xmlns:oel="http://schemas.microsoft.com/office/2019/extlst" xmlns:r="http://schemas.openxmlformats.org/officeDocument/2006/relationships" xmlns:m="http://schemas.openxmlformats.org/officeDocument/2006/math" xmlns:v="urn:schemas-microsoft-com:vml" xmlns:wp14="http://schemas.microsoft.com/office/word/2010/wordprocessingDrawing" xmlns:wp="http://schemas.openxmlformats.org/drawingml/2006/wordprocessingDrawing" xmlns:w10="urn:schemas-microsoft-com:office:word" xmlns:w="http://schemas.openxmlformats.org/wordprocessingml/2006/main" xmlns:w14="http://schemas.microsoft.com/office/word/2010/wordml" xmlns:w15="http://schemas.microsoft.com/office/word/2012/wordml" xmlns:w16cex="http://schemas.microsoft.com/office/word/2018/wordml/cex" xmlns:w16cid="http://schemas.microsoft.com/office/word/2016/wordml/cid" xmlns:w16="http://schemas.microsoft.com/office/word/2018/wordml" xmlns:w16du="http://schemas.microsoft.com/office/word/2023/wordml/word16du" xmlns:w16sdtdh="http://schemas.microsoft.com/office/word/2020/wordml/sdtdatahash" xmlns:w16sdtfl="http://schemas.microsoft.com/office/word/2024/wordml/sdtformatlock" xmlns:w16se="http://schemas.microsoft.com/office/word/2015/wordml/symex" xmlns:wpg="http://schemas.microsoft.com/office/word/2010/wordprocessingGroup" xmlns:wpi="http://schemas.microsoft.com/office/word/2010/wordprocessingInk" xmlns:wne="http://schemas.microsoft.com/office/word/2006/wordml" xmlns:wps="http://schemas.microsoft.com/office/word/2010/wordprocessingShape" mc:Ignorable="w14 w15 w16se w16cid w16 w16cex w16sdtdh w16sdtfl w16du wp14">
+<w:hdr xmlns:wpc="http://schemas.microsoft.com/office/word/2010/wordprocessingCanvas" xmlns:cx="http://schemas.microsoft.com/office/drawing/2014/chartex" xmlns:cx1="http://schemas.microsoft.com/office/drawing/2015/9/8/chartex" xmlns:cx2="http://schemas.microsoft.com/office/drawing/2015/10/21/chartex" xmlns:cx3="http://schemas.microsoft.com/office/drawing/2016/5/9/chartex" xmlns:cx4="http://schemas.microsoft.com/office/drawing/2016/5/10/chartex" xmlns:cx5="http://schemas.microsoft.com/office/drawing/2016/5/11/chartex" xmlns:cx6="http://schemas.microsoft.com/office/drawing/2016/5/12/chartex" xmlns:cx7="http://schemas.microsoft.com/office/drawing/2016/5/13/chartex" xmlns:cx8="http://schemas.microsoft.com/office/drawing/2016/5/14/chartex" xmlns:mc="http://schemas.openxmlformats.org/markup-compatibility/2006" xmlns:aink="http://schemas.microsoft.com/office/drawing/2016/ink" xmlns:am3d="http://schemas.microsoft.com/office/drawing/2017/model3d" xmlns:o="urn:schemas-microsoft-com:office:office" xmlns:r="http://schemas.openxmlformats.org/officeDocument/2006/relationships" xmlns:m="http://schemas.openxmlformats.org/officeDocument/2006/math" xmlns:v="urn:schemas-microsoft-com:vml" xmlns:wp14="http://schemas.microsoft.com/office/word/2010/wordprocessingDrawing" xmlns:wp="http://schemas.openxmlformats.org/drawingml/2006/wordprocessingDrawing" xmlns:w10="urn:schemas-microsoft-com:office:word" xmlns:w="http://schemas.openxmlformats.org/wordprocessingml/2006/main" xmlns:w14="http://schemas.microsoft.com/office/word/2010/wordml" xmlns:w15="http://schemas.microsoft.com/office/word/2012/wordml" xmlns:w16cex="http://schemas.microsoft.com/office/word/2018/wordml/cex" xmlns:w16cid="http://schemas.microsoft.com/office/word/2016/wordml/cid" xmlns:w16="http://schemas.microsoft.com/office/word/2018/wordml" xmlns:w16sdtdh="http://schemas.microsoft.com/office/word/2020/wordml/sdtdatahash" xmlns:w16se="http://schemas.microsoft.com/office/word/2015/wordml/symex" xmlns:wpg="http://schemas.microsoft.com/office/word/2010/wordprocessingGroup" xmlns:wpi="http://schemas.microsoft.com/office/word/2010/wordprocessingInk" xmlns:wne="http://schemas.microsoft.com/office/word/2006/wordml" xmlns:wps="http://schemas.microsoft.com/office/word/2010/wordprocessingShape" mc:Ignorable="w14 w15 w16se w16cid w16 w16cex w16sdtdh wp14">
   <w:p>
     <w:pPr>
       <w:pStyle w:val="Cabealho"/>
@@ -6603,7 +7042,7 @@
 </file>
 
 <file path=word/header2.xml><?xml version="1.0" encoding="utf-8"?>
-<w:hdr xmlns:wpc="http://schemas.microsoft.com/office/word/2010/wordprocessingCanvas" xmlns:cx="http://schemas.microsoft.com/office/drawing/2014/chartex" xmlns:cx1="http://schemas.microsoft.com/office/drawing/2015/9/8/chartex" xmlns:cx2="http://schemas.microsoft.com/office/drawing/2015/10/21/chartex" xmlns:cx3="http://schemas.microsoft.com/office/drawing/2016/5/9/chartex" xmlns:cx4="http://schemas.microsoft.com/office/drawing/2016/5/10/chartex" xmlns:cx5="http://schemas.microsoft.com/office/drawing/2016/5/11/chartex" xmlns:cx6="http://schemas.microsoft.com/office/drawing/2016/5/12/chartex" xmlns:cx7="http://schemas.microsoft.com/office/drawing/2016/5/13/chartex" xmlns:cx8="http://schemas.microsoft.com/office/drawing/2016/5/14/chartex" xmlns:mc="http://schemas.openxmlformats.org/markup-compatibility/2006" xmlns:aink="http://schemas.microsoft.com/office/drawing/2016/ink" xmlns:am3d="http://schemas.microsoft.com/office/drawing/2017/model3d" xmlns:o="urn:schemas-microsoft-com:office:office" xmlns:oel="http://schemas.microsoft.com/office/2019/extlst" xmlns:r="http://schemas.openxmlformats.org/officeDocument/2006/relationships" xmlns:m="http://schemas.openxmlformats.org/officeDocument/2006/math" xmlns:v="urn:schemas-microsoft-com:vml" xmlns:wp14="http://schemas.microsoft.com/office/word/2010/wordprocessingDrawing" xmlns:wp="http://schemas.openxmlformats.org/drawingml/2006/wordprocessingDrawing" xmlns:w10="urn:schemas-microsoft-com:office:word" xmlns:w="http://schemas.openxmlformats.org/wordprocessingml/2006/main" xmlns:w14="http://schemas.microsoft.com/office/word/2010/wordml" xmlns:w15="http://schemas.microsoft.com/office/word/2012/wordml" xmlns:w16cex="http://schemas.microsoft.com/office/word/2018/wordml/cex" xmlns:w16cid="http://schemas.microsoft.com/office/word/2016/wordml/cid" xmlns:w16="http://schemas.microsoft.com/office/word/2018/wordml" xmlns:w16du="http://schemas.microsoft.com/office/word/2023/wordml/word16du" xmlns:w16sdtdh="http://schemas.microsoft.com/office/word/2020/wordml/sdtdatahash" xmlns:w16sdtfl="http://schemas.microsoft.com/office/word/2024/wordml/sdtformatlock" xmlns:w16se="http://schemas.microsoft.com/office/word/2015/wordml/symex" xmlns:wpg="http://schemas.microsoft.com/office/word/2010/wordprocessingGroup" xmlns:wpi="http://schemas.microsoft.com/office/word/2010/wordprocessingInk" xmlns:wne="http://schemas.microsoft.com/office/word/2006/wordml" xmlns:wps="http://schemas.microsoft.com/office/word/2010/wordprocessingShape" mc:Ignorable="w14 w15 w16se w16cid w16 w16cex w16sdtdh w16sdtfl w16du wp14">
+<w:hdr xmlns:wpc="http://schemas.microsoft.com/office/word/2010/wordprocessingCanvas" xmlns:cx="http://schemas.microsoft.com/office/drawing/2014/chartex" xmlns:cx1="http://schemas.microsoft.com/office/drawing/2015/9/8/chartex" xmlns:cx2="http://schemas.microsoft.com/office/drawing/2015/10/21/chartex" xmlns:cx3="http://schemas.microsoft.com/office/drawing/2016/5/9/chartex" xmlns:cx4="http://schemas.microsoft.com/office/drawing/2016/5/10/chartex" xmlns:cx5="http://schemas.microsoft.com/office/drawing/2016/5/11/chartex" xmlns:cx6="http://schemas.microsoft.com/office/drawing/2016/5/12/chartex" xmlns:cx7="http://schemas.microsoft.com/office/drawing/2016/5/13/chartex" xmlns:cx8="http://schemas.microsoft.com/office/drawing/2016/5/14/chartex" xmlns:mc="http://schemas.openxmlformats.org/markup-compatibility/2006" xmlns:aink="http://schemas.microsoft.com/office/drawing/2016/ink" xmlns:am3d="http://schemas.microsoft.com/office/drawing/2017/model3d" xmlns:o="urn:schemas-microsoft-com:office:office" xmlns:r="http://schemas.openxmlformats.org/officeDocument/2006/relationships" xmlns:m="http://schemas.openxmlformats.org/officeDocument/2006/math" xmlns:v="urn:schemas-microsoft-com:vml" xmlns:wp14="http://schemas.microsoft.com/office/word/2010/wordprocessingDrawing" xmlns:wp="http://schemas.openxmlformats.org/drawingml/2006/wordprocessingDrawing" xmlns:w10="urn:schemas-microsoft-com:office:word" xmlns:w="http://schemas.openxmlformats.org/wordprocessingml/2006/main" xmlns:w14="http://schemas.microsoft.com/office/word/2010/wordml" xmlns:w15="http://schemas.microsoft.com/office/word/2012/wordml" xmlns:w16cex="http://schemas.microsoft.com/office/word/2018/wordml/cex" xmlns:w16cid="http://schemas.microsoft.com/office/word/2016/wordml/cid" xmlns:w16="http://schemas.microsoft.com/office/word/2018/wordml" xmlns:w16sdtdh="http://schemas.microsoft.com/office/word/2020/wordml/sdtdatahash" xmlns:w16se="http://schemas.microsoft.com/office/word/2015/wordml/symex" xmlns:wpg="http://schemas.microsoft.com/office/word/2010/wordprocessingGroup" xmlns:wpi="http://schemas.microsoft.com/office/word/2010/wordprocessingInk" xmlns:wne="http://schemas.microsoft.com/office/word/2006/wordml" xmlns:wps="http://schemas.microsoft.com/office/word/2010/wordprocessingShape" mc:Ignorable="w14 w15 w16se w16cid w16 w16cex w16sdtdh wp14">
   <w:p>
     <w:pPr>
       <w:pStyle w:val="Cabealho"/>
@@ -6638,7 +7077,7 @@
 </file>
 
 <file path=word/header3.xml><?xml version="1.0" encoding="utf-8"?>
-<w:hdr xmlns:wpc="http://schemas.microsoft.com/office/word/2010/wordprocessingCanvas" xmlns:cx="http://schemas.microsoft.com/office/drawing/2014/chartex" xmlns:cx1="http://schemas.microsoft.com/office/drawing/2015/9/8/chartex" xmlns:cx2="http://schemas.microsoft.com/office/drawing/2015/10/21/chartex" xmlns:cx3="http://schemas.microsoft.com/office/drawing/2016/5/9/chartex" xmlns:cx4="http://schemas.microsoft.com/office/drawing/2016/5/10/chartex" xmlns:cx5="http://schemas.microsoft.com/office/drawing/2016/5/11/chartex" xmlns:cx6="http://schemas.microsoft.com/office/drawing/2016/5/12/chartex" xmlns:cx7="http://schemas.microsoft.com/office/drawing/2016/5/13/chartex" xmlns:cx8="http://schemas.microsoft.com/office/drawing/2016/5/14/chartex" xmlns:mc="http://schemas.openxmlformats.org/markup-compatibility/2006" xmlns:aink="http://schemas.microsoft.com/office/drawing/2016/ink" xmlns:am3d="http://schemas.microsoft.com/office/drawing/2017/model3d" xmlns:o="urn:schemas-microsoft-com:office:office" xmlns:oel="http://schemas.microsoft.com/office/2019/extlst" xmlns:r="http://schemas.openxmlformats.org/officeDocument/2006/relationships" xmlns:m="http://schemas.openxmlformats.org/officeDocument/2006/math" xmlns:v="urn:schemas-microsoft-com:vml" xmlns:wp14="http://schemas.microsoft.com/office/word/2010/wordprocessingDrawing" xmlns:wp="http://schemas.openxmlformats.org/drawingml/2006/wordprocessingDrawing" xmlns:w10="urn:schemas-microsoft-com:office:word" xmlns:w="http://schemas.openxmlformats.org/wordprocessingml/2006/main" xmlns:w14="http://schemas.microsoft.com/office/word/2010/wordml" xmlns:w15="http://schemas.microsoft.com/office/word/2012/wordml" xmlns:w16cex="http://schemas.microsoft.com/office/word/2018/wordml/cex" xmlns:w16cid="http://schemas.microsoft.com/office/word/2016/wordml/cid" xmlns:w16="http://schemas.microsoft.com/office/word/2018/wordml" xmlns:w16du="http://schemas.microsoft.com/office/word/2023/wordml/word16du" xmlns:w16sdtdh="http://schemas.microsoft.com/office/word/2020/wordml/sdtdatahash" xmlns:w16sdtfl="http://schemas.microsoft.com/office/word/2024/wordml/sdtformatlock" xmlns:w16se="http://schemas.microsoft.com/office/word/2015/wordml/symex" xmlns:wpg="http://schemas.microsoft.com/office/word/2010/wordprocessingGroup" xmlns:wpi="http://schemas.microsoft.com/office/word/2010/wordprocessingInk" xmlns:wne="http://schemas.microsoft.com/office/word/2006/wordml" xmlns:wps="http://schemas.microsoft.com/office/word/2010/wordprocessingShape" mc:Ignorable="w14 w15 w16se w16cid w16 w16cex w16sdtdh w16sdtfl w16du wp14">
+<w:hdr xmlns:wpc="http://schemas.microsoft.com/office/word/2010/wordprocessingCanvas" xmlns:cx="http://schemas.microsoft.com/office/drawing/2014/chartex" xmlns:cx1="http://schemas.microsoft.com/office/drawing/2015/9/8/chartex" xmlns:cx2="http://schemas.microsoft.com/office/drawing/2015/10/21/chartex" xmlns:cx3="http://schemas.microsoft.com/office/drawing/2016/5/9/chartex" xmlns:cx4="http://schemas.microsoft.com/office/drawing/2016/5/10/chartex" xmlns:cx5="http://schemas.microsoft.com/office/drawing/2016/5/11/chartex" xmlns:cx6="http://schemas.microsoft.com/office/drawing/2016/5/12/chartex" xmlns:cx7="http://schemas.microsoft.com/office/drawing/2016/5/13/chartex" xmlns:cx8="http://schemas.microsoft.com/office/drawing/2016/5/14/chartex" xmlns:mc="http://schemas.openxmlformats.org/markup-compatibility/2006" xmlns:aink="http://schemas.microsoft.com/office/drawing/2016/ink" xmlns:am3d="http://schemas.microsoft.com/office/drawing/2017/model3d" xmlns:o="urn:schemas-microsoft-com:office:office" xmlns:r="http://schemas.openxmlformats.org/officeDocument/2006/relationships" xmlns:m="http://schemas.openxmlformats.org/officeDocument/2006/math" xmlns:v="urn:schemas-microsoft-com:vml" xmlns:wp14="http://schemas.microsoft.com/office/word/2010/wordprocessingDrawing" xmlns:wp="http://schemas.openxmlformats.org/drawingml/2006/wordprocessingDrawing" xmlns:w10="urn:schemas-microsoft-com:office:word" xmlns:w="http://schemas.openxmlformats.org/wordprocessingml/2006/main" xmlns:w14="http://schemas.microsoft.com/office/word/2010/wordml" xmlns:w15="http://schemas.microsoft.com/office/word/2012/wordml" xmlns:w16cex="http://schemas.microsoft.com/office/word/2018/wordml/cex" xmlns:w16cid="http://schemas.microsoft.com/office/word/2016/wordml/cid" xmlns:w16="http://schemas.microsoft.com/office/word/2018/wordml" xmlns:w16sdtdh="http://schemas.microsoft.com/office/word/2020/wordml/sdtdatahash" xmlns:w16se="http://schemas.microsoft.com/office/word/2015/wordml/symex" xmlns:wpg="http://schemas.microsoft.com/office/word/2010/wordprocessingGroup" xmlns:wpi="http://schemas.microsoft.com/office/word/2010/wordprocessingInk" xmlns:wne="http://schemas.microsoft.com/office/word/2006/wordml" xmlns:wps="http://schemas.microsoft.com/office/word/2010/wordprocessingShape" mc:Ignorable="w14 w15 w16se w16cid w16 w16cex w16sdtdh wp14">
   <w:p>
     <w:pPr>
       <w:pStyle w:val="Cabealho"/>
@@ -6724,7 +7163,7 @@
 </file>
 
 <file path=word/numbering.xml><?xml version="1.0" encoding="utf-8"?>
-<w:numbering xmlns:wpc="http://schemas.microsoft.com/office/word/2010/wordprocessingCanvas" xmlns:cx="http://schemas.microsoft.com/office/drawing/2014/chartex" xmlns:cx1="http://schemas.microsoft.com/office/drawing/2015/9/8/chartex" xmlns:cx2="http://schemas.microsoft.com/office/drawing/2015/10/21/chartex" xmlns:cx3="http://schemas.microsoft.com/office/drawing/2016/5/9/chartex" xmlns:cx4="http://schemas.microsoft.com/office/drawing/2016/5/10/chartex" xmlns:cx5="http://schemas.microsoft.com/office/drawing/2016/5/11/chartex" xmlns:cx6="http://schemas.microsoft.com/office/drawing/2016/5/12/chartex" xmlns:cx7="http://schemas.microsoft.com/office/drawing/2016/5/13/chartex" xmlns:cx8="http://schemas.microsoft.com/office/drawing/2016/5/14/chartex" xmlns:mc="http://schemas.openxmlformats.org/markup-compatibility/2006" xmlns:aink="http://schemas.microsoft.com/office/drawing/2016/ink" xmlns:am3d="http://schemas.microsoft.com/office/drawing/2017/model3d" xmlns:o="urn:schemas-microsoft-com:office:office" xmlns:oel="http://schemas.microsoft.com/office/2019/extlst" xmlns:r="http://schemas.openxmlformats.org/officeDocument/2006/relationships" xmlns:m="http://schemas.openxmlformats.org/officeDocument/2006/math" xmlns:v="urn:schemas-microsoft-com:vml" xmlns:wp14="http://schemas.microsoft.com/office/word/2010/wordprocessingDrawing" xmlns:wp="http://schemas.openxmlformats.org/drawingml/2006/wordprocessingDrawing" xmlns:w10="urn:schemas-microsoft-com:office:word" xmlns:w="http://schemas.openxmlformats.org/wordprocessingml/2006/main" xmlns:w14="http://schemas.microsoft.com/office/word/2010/wordml" xmlns:w15="http://schemas.microsoft.com/office/word/2012/wordml" xmlns:w16cex="http://schemas.microsoft.com/office/word/2018/wordml/cex" xmlns:w16cid="http://schemas.microsoft.com/office/word/2016/wordml/cid" xmlns:w16="http://schemas.microsoft.com/office/word/2018/wordml" xmlns:w16du="http://schemas.microsoft.com/office/word/2023/wordml/word16du" xmlns:w16sdtdh="http://schemas.microsoft.com/office/word/2020/wordml/sdtdatahash" xmlns:w16sdtfl="http://schemas.microsoft.com/office/word/2024/wordml/sdtformatlock" xmlns:w16se="http://schemas.microsoft.com/office/word/2015/wordml/symex" xmlns:wpg="http://schemas.microsoft.com/office/word/2010/wordprocessingGroup" xmlns:wpi="http://schemas.microsoft.com/office/word/2010/wordprocessingInk" xmlns:wne="http://schemas.microsoft.com/office/word/2006/wordml" xmlns:wps="http://schemas.microsoft.com/office/word/2010/wordprocessingShape" mc:Ignorable="w14 w15 w16se w16cid w16 w16cex w16sdtdh w16sdtfl w16du wp14">
+<w:numbering xmlns:wpc="http://schemas.microsoft.com/office/word/2010/wordprocessingCanvas" xmlns:cx="http://schemas.microsoft.com/office/drawing/2014/chartex" xmlns:cx1="http://schemas.microsoft.com/office/drawing/2015/9/8/chartex" xmlns:cx2="http://schemas.microsoft.com/office/drawing/2015/10/21/chartex" xmlns:cx3="http://schemas.microsoft.com/office/drawing/2016/5/9/chartex" xmlns:cx4="http://schemas.microsoft.com/office/drawing/2016/5/10/chartex" xmlns:cx5="http://schemas.microsoft.com/office/drawing/2016/5/11/chartex" xmlns:cx6="http://schemas.microsoft.com/office/drawing/2016/5/12/chartex" xmlns:cx7="http://schemas.microsoft.com/office/drawing/2016/5/13/chartex" xmlns:cx8="http://schemas.microsoft.com/office/drawing/2016/5/14/chartex" xmlns:mc="http://schemas.openxmlformats.org/markup-compatibility/2006" xmlns:aink="http://schemas.microsoft.com/office/drawing/2016/ink" xmlns:am3d="http://schemas.microsoft.com/office/drawing/2017/model3d" xmlns:o="urn:schemas-microsoft-com:office:office" xmlns:r="http://schemas.openxmlformats.org/officeDocument/2006/relationships" xmlns:m="http://schemas.openxmlformats.org/officeDocument/2006/math" xmlns:v="urn:schemas-microsoft-com:vml" xmlns:wp14="http://schemas.microsoft.com/office/word/2010/wordprocessingDrawing" xmlns:wp="http://schemas.openxmlformats.org/drawingml/2006/wordprocessingDrawing" xmlns:w10="urn:schemas-microsoft-com:office:word" xmlns:w="http://schemas.openxmlformats.org/wordprocessingml/2006/main" xmlns:w14="http://schemas.microsoft.com/office/word/2010/wordml" xmlns:w15="http://schemas.microsoft.com/office/word/2012/wordml" xmlns:w16cex="http://schemas.microsoft.com/office/word/2018/wordml/cex" xmlns:w16cid="http://schemas.microsoft.com/office/word/2016/wordml/cid" xmlns:w16="http://schemas.microsoft.com/office/word/2018/wordml" xmlns:w16sdtdh="http://schemas.microsoft.com/office/word/2020/wordml/sdtdatahash" xmlns:w16se="http://schemas.microsoft.com/office/word/2015/wordml/symex" xmlns:wpg="http://schemas.microsoft.com/office/word/2010/wordprocessingGroup" xmlns:wpi="http://schemas.microsoft.com/office/word/2010/wordprocessingInk" xmlns:wne="http://schemas.microsoft.com/office/word/2006/wordml" xmlns:wps="http://schemas.microsoft.com/office/word/2010/wordprocessingShape" mc:Ignorable="w14 w15 w16se w16cid w16 w16cex w16sdtdh wp14">
   <w:abstractNum w:abstractNumId="0" w15:restartNumberingAfterBreak="0">
     <w:nsid w:val="04D80847"/>
     <w:multiLevelType w:val="hybridMultilevel"/>
@@ -9501,22 +9940,22 @@
       </w:rPr>
     </w:lvl>
   </w:abstractNum>
-  <w:num w:numId="1" w16cid:durableId="1387946324">
+  <w:num w:numId="1">
     <w:abstractNumId w:val="6"/>
   </w:num>
-  <w:num w:numId="2" w16cid:durableId="540942527">
+  <w:num w:numId="2">
     <w:abstractNumId w:val="14"/>
   </w:num>
-  <w:num w:numId="3" w16cid:durableId="34501828">
+  <w:num w:numId="3">
     <w:abstractNumId w:val="21"/>
   </w:num>
-  <w:num w:numId="4" w16cid:durableId="1780639232">
+  <w:num w:numId="4">
     <w:abstractNumId w:val="3"/>
   </w:num>
-  <w:num w:numId="5" w16cid:durableId="1350988776">
+  <w:num w:numId="5">
     <w:abstractNumId w:val="16"/>
   </w:num>
-  <w:num w:numId="6" w16cid:durableId="1858151457">
+  <w:num w:numId="6">
     <w:abstractNumId w:val="6"/>
     <w:lvlOverride w:ilvl="0">
       <w:lvl w:ilvl="0">
@@ -9673,7 +10112,7 @@
       </w:lvl>
     </w:lvlOverride>
   </w:num>
-  <w:num w:numId="7" w16cid:durableId="737946760">
+  <w:num w:numId="7">
     <w:abstractNumId w:val="6"/>
     <w:lvlOverride w:ilvl="0">
       <w:lvl w:ilvl="0">
@@ -9830,7 +10269,7 @@
       </w:lvl>
     </w:lvlOverride>
   </w:num>
-  <w:num w:numId="8" w16cid:durableId="1596597321">
+  <w:num w:numId="8">
     <w:abstractNumId w:val="6"/>
     <w:lvlOverride w:ilvl="0">
       <w:lvl w:ilvl="0">
@@ -9988,10 +10427,10 @@
       </w:lvl>
     </w:lvlOverride>
   </w:num>
-  <w:num w:numId="9" w16cid:durableId="1543906874">
+  <w:num w:numId="9">
     <w:abstractNumId w:val="2"/>
   </w:num>
-  <w:num w:numId="10" w16cid:durableId="1262765934">
+  <w:num w:numId="10">
     <w:abstractNumId w:val="2"/>
     <w:lvlOverride w:ilvl="0">
       <w:startOverride w:val="3"/>
@@ -10021,68 +10460,68 @@
       <w:startOverride w:val="1"/>
     </w:lvlOverride>
   </w:num>
-  <w:num w:numId="11" w16cid:durableId="1280989999">
+  <w:num w:numId="11">
     <w:abstractNumId w:val="7"/>
   </w:num>
-  <w:num w:numId="12" w16cid:durableId="1562137504">
+  <w:num w:numId="12">
     <w:abstractNumId w:val="12"/>
   </w:num>
-  <w:num w:numId="13" w16cid:durableId="121190073">
+  <w:num w:numId="13">
     <w:abstractNumId w:val="10"/>
   </w:num>
-  <w:num w:numId="14" w16cid:durableId="74210183">
+  <w:num w:numId="14">
     <w:abstractNumId w:val="6"/>
     <w:lvlOverride w:ilvl="0">
       <w:startOverride w:val="1"/>
     </w:lvlOverride>
   </w:num>
-  <w:num w:numId="15" w16cid:durableId="757168066">
+  <w:num w:numId="15">
     <w:abstractNumId w:val="11"/>
   </w:num>
-  <w:num w:numId="16" w16cid:durableId="697462877">
+  <w:num w:numId="16">
     <w:abstractNumId w:val="1"/>
   </w:num>
-  <w:num w:numId="17" w16cid:durableId="999965580">
+  <w:num w:numId="17">
     <w:abstractNumId w:val="0"/>
   </w:num>
-  <w:num w:numId="18" w16cid:durableId="979724020">
+  <w:num w:numId="18">
     <w:abstractNumId w:val="4"/>
   </w:num>
-  <w:num w:numId="19" w16cid:durableId="1071394171">
+  <w:num w:numId="19">
     <w:abstractNumId w:val="19"/>
   </w:num>
-  <w:num w:numId="20" w16cid:durableId="147863454">
+  <w:num w:numId="20">
     <w:abstractNumId w:val="15"/>
   </w:num>
-  <w:num w:numId="21" w16cid:durableId="377555724">
+  <w:num w:numId="21">
     <w:abstractNumId w:val="17"/>
   </w:num>
-  <w:num w:numId="22" w16cid:durableId="2131119087">
+  <w:num w:numId="22">
     <w:abstractNumId w:val="18"/>
   </w:num>
-  <w:num w:numId="23" w16cid:durableId="322589350">
+  <w:num w:numId="23">
     <w:abstractNumId w:val="8"/>
   </w:num>
-  <w:num w:numId="24" w16cid:durableId="545722303">
+  <w:num w:numId="24">
     <w:abstractNumId w:val="22"/>
   </w:num>
-  <w:num w:numId="25" w16cid:durableId="883516471">
+  <w:num w:numId="25">
     <w:abstractNumId w:val="13"/>
   </w:num>
-  <w:num w:numId="26" w16cid:durableId="1012142465">
+  <w:num w:numId="26">
     <w:abstractNumId w:val="9"/>
   </w:num>
-  <w:num w:numId="27" w16cid:durableId="1063211665">
+  <w:num w:numId="27">
     <w:abstractNumId w:val="5"/>
   </w:num>
-  <w:num w:numId="28" w16cid:durableId="2139178489">
+  <w:num w:numId="28">
     <w:abstractNumId w:val="20"/>
   </w:num>
 </w:numbering>
 </file>
 
 <file path=word/styles.xml><?xml version="1.0" encoding="utf-8"?>
-<w:styles xmlns:mc="http://schemas.openxmlformats.org/markup-compatibility/2006" xmlns:r="http://schemas.openxmlformats.org/officeDocument/2006/relationships" xmlns:w="http://schemas.openxmlformats.org/wordprocessingml/2006/main" xmlns:w14="http://schemas.microsoft.com/office/word/2010/wordml" xmlns:w15="http://schemas.microsoft.com/office/word/2012/wordml" xmlns:w16cex="http://schemas.microsoft.com/office/word/2018/wordml/cex" xmlns:w16cid="http://schemas.microsoft.com/office/word/2016/wordml/cid" xmlns:w16="http://schemas.microsoft.com/office/word/2018/wordml" xmlns:w16du="http://schemas.microsoft.com/office/word/2023/wordml/word16du" xmlns:w16sdtdh="http://schemas.microsoft.com/office/word/2020/wordml/sdtdatahash" xmlns:w16sdtfl="http://schemas.microsoft.com/office/word/2024/wordml/sdtformatlock" xmlns:w16se="http://schemas.microsoft.com/office/word/2015/wordml/symex" mc:Ignorable="w14 w15 w16se w16cid w16 w16cex w16sdtdh w16sdtfl w16du">
+<w:styles xmlns:mc="http://schemas.openxmlformats.org/markup-compatibility/2006" xmlns:r="http://schemas.openxmlformats.org/officeDocument/2006/relationships" xmlns:w="http://schemas.openxmlformats.org/wordprocessingml/2006/main" xmlns:w14="http://schemas.microsoft.com/office/word/2010/wordml" xmlns:w15="http://schemas.microsoft.com/office/word/2012/wordml" xmlns:w16cex="http://schemas.microsoft.com/office/word/2018/wordml/cex" xmlns:w16cid="http://schemas.microsoft.com/office/word/2016/wordml/cid" xmlns:w16="http://schemas.microsoft.com/office/word/2018/wordml" xmlns:w16sdtdh="http://schemas.microsoft.com/office/word/2020/wordml/sdtdatahash" xmlns:w16se="http://schemas.microsoft.com/office/word/2015/wordml/symex" mc:Ignorable="w14 w15 w16se w16cid w16 w16cex w16sdtdh">
   <w:docDefaults>
     <w:rPrDefault>
       <w:rPr>
@@ -10470,6 +10909,7 @@
   <w:style w:type="character" w:default="1" w:styleId="Fontepargpadro">
     <w:name w:val="Default Paragraph Font"/>
     <w:uiPriority w:val="1"/>
+    <w:semiHidden/>
     <w:unhideWhenUsed/>
   </w:style>
   <w:style w:type="table" w:default="1" w:styleId="Tabelanormal">
@@ -11173,11 +11613,7 @@
 </file>
 
 <file path=customXml/item1.xml><?xml version="1.0" encoding="utf-8"?>
-<p:properties xmlns:p="http://schemas.microsoft.com/office/2006/metadata/properties" xmlns:xsi="http://www.w3.org/2001/XMLSchema-instance" xmlns:pc="http://schemas.microsoft.com/office/infopath/2007/PartnerControls">
-  <documentManagement>
-    <ReferenceId xmlns="86559756-32ac-4d2e-b32d-aca64e8770e4" xsi:nil="true"/>
-  </documentManagement>
-</p:properties>
+<b:Sources xmlns:b="http://schemas.openxmlformats.org/officeDocument/2006/bibliography" xmlns="http://schemas.openxmlformats.org/officeDocument/2006/bibliography" SelectedStyle="\APA.XSL" StyleName="APA"/>
 </file>
 
 <file path=customXml/item2.xml><?xml version="1.0" encoding="utf-8"?>
@@ -11190,7 +11626,11 @@
 </file>
 
 <file path=customXml/item3.xml><?xml version="1.0" encoding="utf-8"?>
-<b:Sources xmlns:b="http://schemas.openxmlformats.org/officeDocument/2006/bibliography" xmlns="http://schemas.openxmlformats.org/officeDocument/2006/bibliography" SelectedStyle="\APA.XSL" StyleName="APA"/>
+<p:properties xmlns:p="http://schemas.microsoft.com/office/2006/metadata/properties" xmlns:xsi="http://www.w3.org/2001/XMLSchema-instance" xmlns:pc="http://schemas.microsoft.com/office/infopath/2007/PartnerControls">
+  <documentManagement>
+    <ReferenceId xmlns="86559756-32ac-4d2e-b32d-aca64e8770e4" xsi:nil="true"/>
+  </documentManagement>
+</p:properties>
 </file>
 
 <file path=customXml/item4.xml><?xml version="1.0" encoding="utf-8"?>
@@ -11344,10 +11784,9 @@
 </file>
 
 <file path=customXml/itemProps1.xml><?xml version="1.0" encoding="utf-8"?>
-<ds:datastoreItem xmlns:ds="http://schemas.openxmlformats.org/officeDocument/2006/customXml" ds:itemID="{9CC8AA6B-D579-45F9-B2E6-A0CF5A79EFC3}">
+<ds:datastoreItem xmlns:ds="http://schemas.openxmlformats.org/officeDocument/2006/customXml" ds:itemID="{352CF535-9415-4558-8F87-10D3F88499CF}">
   <ds:schemaRefs>
-    <ds:schemaRef ds:uri="http://schemas.microsoft.com/office/2006/metadata/properties"/>
-    <ds:schemaRef ds:uri="http://schemas.microsoft.com/office/infopath/2007/PartnerControls"/>
+    <ds:schemaRef ds:uri="http://schemas.openxmlformats.org/officeDocument/2006/bibliography"/>
   </ds:schemaRefs>
 </ds:datastoreItem>
 </file>
@@ -11361,13 +11800,29 @@
 </file>
 
 <file path=customXml/itemProps3.xml><?xml version="1.0" encoding="utf-8"?>
-<ds:datastoreItem xmlns:ds="http://schemas.openxmlformats.org/officeDocument/2006/customXml" ds:itemID="{352CF535-9415-4558-8F87-10D3F88499CF}">
+<ds:datastoreItem xmlns:ds="http://schemas.openxmlformats.org/officeDocument/2006/customXml" ds:itemID="{9CC8AA6B-D579-45F9-B2E6-A0CF5A79EFC3}">
   <ds:schemaRefs>
-    <ds:schemaRef ds:uri="http://schemas.openxmlformats.org/officeDocument/2006/bibliography"/>
+    <ds:schemaRef ds:uri="http://schemas.microsoft.com/office/2006/metadata/properties"/>
+    <ds:schemaRef ds:uri="http://schemas.microsoft.com/office/infopath/2007/PartnerControls"/>
+    <ds:schemaRef ds:uri="86559756-32ac-4d2e-b32d-aca64e8770e4"/>
   </ds:schemaRefs>
 </ds:datastoreItem>
 </file>
 
 <file path=customXml/itemProps4.xml><?xml version="1.0" encoding="utf-8"?>
-<ds:datastoreItem xmlns:ds="http://schemas.openxmlformats.org/officeDocument/2006/customXml" ds:itemID="{23B8D928-E307-4FC4-A62B-402C0AFE1AFC}"/>
+<ds:datastoreItem xmlns:ds="http://schemas.openxmlformats.org/officeDocument/2006/customXml" ds:itemID="{23B8D928-E307-4FC4-A62B-402C0AFE1AFC}">
+  <ds:schemaRefs>
+    <ds:schemaRef ds:uri="http://schemas.microsoft.com/office/2006/metadata/contentType"/>
+    <ds:schemaRef ds:uri="http://schemas.microsoft.com/office/2006/metadata/properties/metaAttributes"/>
+    <ds:schemaRef ds:uri="http://www.w3.org/2001/XMLSchema"/>
+    <ds:schemaRef ds:uri="http://schemas.microsoft.com/office/2006/metadata/properties"/>
+    <ds:schemaRef ds:uri="86559756-32ac-4d2e-b32d-aca64e8770e4"/>
+    <ds:schemaRef ds:uri="http://schemas.microsoft.com/office/2006/documentManagement/types"/>
+    <ds:schemaRef ds:uri="http://schemas.microsoft.com/office/infopath/2007/PartnerControls"/>
+    <ds:schemaRef ds:uri="http://schemas.openxmlformats.org/package/2006/metadata/core-properties"/>
+    <ds:schemaRef ds:uri="http://purl.org/dc/elements/1.1/"/>
+    <ds:schemaRef ds:uri="http://purl.org/dc/terms/"/>
+    <ds:schemaRef ds:uri="http://schemas.microsoft.com/internal/obd"/>
+  </ds:schemaRefs>
+</ds:datastoreItem>
 </file>
</xml_diff>